<commit_message>
Revise narrative and mission details for "Electric Dreams"
</commit_message>
<xml_diff>
--- a/public/data/_work-in-progress/electric-dreams/electric-dreams.docx
+++ b/public/data/_work-in-progress/electric-dreams/electric-dreams.docx
@@ -1,6 +1,6 @@
 
 <file path=word/document.xml><?xml version="1.0" encoding="utf-8"?>
-<w:document xmlns:wpc="http://schemas.microsoft.com/office/word/2010/wordprocessingCanvas" xmlns:cx="http://schemas.microsoft.com/office/drawing/2014/chartex" xmlns:cx1="http://schemas.microsoft.com/office/drawing/2015/9/8/chartex" xmlns:cx2="http://schemas.microsoft.com/office/drawing/2015/10/21/chartex" xmlns:cx3="http://schemas.microsoft.com/office/drawing/2016/5/9/chartex" xmlns:cx4="http://schemas.microsoft.com/office/drawing/2016/5/10/chartex" xmlns:cx5="http://schemas.microsoft.com/office/drawing/2016/5/11/chartex" xmlns:cx6="http://schemas.microsoft.com/office/drawing/2016/5/12/chartex" xmlns:cx7="http://schemas.microsoft.com/office/drawing/2016/5/13/chartex" xmlns:cx8="http://schemas.microsoft.com/office/drawing/2016/5/14/chartex" xmlns:mc="http://schemas.openxmlformats.org/markup-compatibility/2006" xmlns:aink="http://schemas.microsoft.com/office/drawing/2016/ink" xmlns:am3d="http://schemas.microsoft.com/office/drawing/2017/model3d" xmlns:o="urn:schemas-microsoft-com:office:office" xmlns:oel="http://schemas.microsoft.com/office/2019/extlst" xmlns:r="http://schemas.openxmlformats.org/officeDocument/2006/relationships" xmlns:m="http://schemas.openxmlformats.org/officeDocument/2006/math" xmlns:v="urn:schemas-microsoft-com:vml" xmlns:wp14="http://schemas.microsoft.com/office/word/2010/wordprocessingDrawing" xmlns:wp="http://schemas.openxmlformats.org/drawingml/2006/wordprocessingDrawing" xmlns:w10="urn:schemas-microsoft-com:office:word" xmlns:w="http://schemas.openxmlformats.org/wordprocessingml/2006/main" xmlns:w14="http://schemas.microsoft.com/office/word/2010/wordml" xmlns:w15="http://schemas.microsoft.com/office/word/2012/wordml" xmlns:w16cex="http://schemas.microsoft.com/office/word/2018/wordml/cex" xmlns:w16cid="http://schemas.microsoft.com/office/word/2016/wordml/cid" xmlns:w16="http://schemas.microsoft.com/office/word/2018/wordml" xmlns:w16du="http://schemas.microsoft.com/office/word/2023/wordml/word16du" xmlns:w16sdtdh="http://schemas.microsoft.com/office/word/2020/wordml/sdtdatahash" xmlns:w16se="http://schemas.microsoft.com/office/word/2015/wordml/symex" xmlns:wpg="http://schemas.microsoft.com/office/word/2010/wordprocessingGroup" xmlns:wpi="http://schemas.microsoft.com/office/word/2010/wordprocessingInk" xmlns:wne="http://schemas.microsoft.com/office/word/2006/wordml" xmlns:wps="http://schemas.microsoft.com/office/word/2010/wordprocessingShape" mc:Ignorable="w14 w15 w16se w16cid w16 w16cex w16sdtdh w16du wp14">
+<w:document xmlns:wpc="http://schemas.microsoft.com/office/word/2010/wordprocessingCanvas" xmlns:cx="http://schemas.microsoft.com/office/drawing/2014/chartex" xmlns:cx1="http://schemas.microsoft.com/office/drawing/2015/9/8/chartex" xmlns:cx2="http://schemas.microsoft.com/office/drawing/2015/10/21/chartex" xmlns:cx3="http://schemas.microsoft.com/office/drawing/2016/5/9/chartex" xmlns:cx4="http://schemas.microsoft.com/office/drawing/2016/5/10/chartex" xmlns:cx5="http://schemas.microsoft.com/office/drawing/2016/5/11/chartex" xmlns:cx6="http://schemas.microsoft.com/office/drawing/2016/5/12/chartex" xmlns:cx7="http://schemas.microsoft.com/office/drawing/2016/5/13/chartex" xmlns:cx8="http://schemas.microsoft.com/office/drawing/2016/5/14/chartex" xmlns:mc="http://schemas.openxmlformats.org/markup-compatibility/2006" xmlns:aink="http://schemas.microsoft.com/office/drawing/2016/ink" xmlns:am3d="http://schemas.microsoft.com/office/drawing/2017/model3d" xmlns:o="urn:schemas-microsoft-com:office:office" xmlns:oel="http://schemas.microsoft.com/office/2019/extlst" xmlns:r="http://schemas.openxmlformats.org/officeDocument/2006/relationships" xmlns:m="http://schemas.openxmlformats.org/officeDocument/2006/math" xmlns:v="urn:schemas-microsoft-com:vml" xmlns:wp14="http://schemas.microsoft.com/office/word/2010/wordprocessingDrawing" xmlns:wp="http://schemas.openxmlformats.org/drawingml/2006/wordprocessingDrawing" xmlns:w10="urn:schemas-microsoft-com:office:word" xmlns:w="http://schemas.openxmlformats.org/wordprocessingml/2006/main" xmlns:w14="http://schemas.microsoft.com/office/word/2010/wordml" xmlns:w15="http://schemas.microsoft.com/office/word/2012/wordml" xmlns:w16cex="http://schemas.microsoft.com/office/word/2018/wordml/cex" xmlns:w16cid="http://schemas.microsoft.com/office/word/2016/wordml/cid" xmlns:w16="http://schemas.microsoft.com/office/word/2018/wordml" xmlns:w16du="http://schemas.microsoft.com/office/word/2023/wordml/word16du" xmlns:w16sdtdh="http://schemas.microsoft.com/office/word/2020/wordml/sdtdatahash" xmlns:w16sdtfl="http://schemas.microsoft.com/office/word/2024/wordml/sdtformatlock" xmlns:w16se="http://schemas.microsoft.com/office/word/2015/wordml/symex" xmlns:wpg="http://schemas.microsoft.com/office/word/2010/wordprocessingGroup" xmlns:wpi="http://schemas.microsoft.com/office/word/2010/wordprocessingInk" xmlns:wne="http://schemas.microsoft.com/office/word/2006/wordml" xmlns:wps="http://schemas.microsoft.com/office/word/2010/wordprocessingShape" mc:Ignorable="w14 w15 w16se w16cid w16 w16cex w16sdtdh w16sdtfl w16du wp14">
   <w:body>
     <w:p>
       <w:pPr>
@@ -8,16 +8,186 @@
         <w:jc w:val="both"/>
       </w:pPr>
       <w:r>
-        <w:t xml:space="preserve">Lorem ipsum dolor sit amet, </w:t>
+        <w:t>Besides</w:t>
+      </w:r>
+      <w:r>
+        <w:t xml:space="preserve"> your footsteps and the </w:t>
+      </w:r>
+      <w:r>
+        <w:t xml:space="preserve">gasps of </w:t>
+      </w:r>
+      <w:r>
+        <w:t xml:space="preserve">leaking pressure tubes, the </w:t>
+      </w:r>
+      <w:r>
+        <w:t xml:space="preserve">machine shop </w:t>
+      </w:r>
+      <w:r>
+        <w:t>i</w:t>
+      </w:r>
+      <w:r>
+        <w:t xml:space="preserve">s </w:t>
+      </w:r>
+      <w:r>
+        <w:t xml:space="preserve">eerily </w:t>
+      </w:r>
+      <w:r>
+        <w:t xml:space="preserve">quiet. </w:t>
+      </w:r>
+      <w:r>
+        <w:t xml:space="preserve">A </w:t>
+      </w:r>
+      <w:r>
+        <w:t>hallway opens into another, which opens into</w:t>
+      </w:r>
+      <w:r>
+        <w:t xml:space="preserve"> a </w:t>
+      </w:r>
+      <w:r>
+        <w:t>large</w:t>
+      </w:r>
+      <w:r>
+        <w:t>, hangar-like space</w:t>
+      </w:r>
+      <w:r>
+        <w:t xml:space="preserve"> cluttered </w:t>
+      </w:r>
+      <w:r>
+        <w:t xml:space="preserve">with workbenches </w:t>
+      </w:r>
+      <w:r>
+        <w:t>piled high with salvage.</w:t>
+      </w:r>
+      <w:r>
+        <w:t xml:space="preserve"> </w:t>
       </w:r>
       <w:r>
         <w:rPr>
           <w:rStyle w:val="Strong"/>
         </w:rPr>
-        <w:t>consectetur adipiscing</w:t>
-      </w:r>
-      <w:r>
-        <w:t xml:space="preserve"> elit, sed do eiusmod tempor incididunt ut labore et dolore magna aliqua. Aliquet porttitor lacus luctus accumsan tortor posuere ac ut consequat. At tempor commodo ullamcorper a lacus.</w:t>
+        <w:t>Hulls</w:t>
+      </w:r>
+      <w:r>
+        <w:t xml:space="preserve"> of wildly varying statures </w:t>
+      </w:r>
+      <w:r>
+        <w:t>glide</w:t>
+      </w:r>
+      <w:r>
+        <w:t xml:space="preserve"> </w:t>
+      </w:r>
+      <w:r>
+        <w:t>and</w:t>
+      </w:r>
+      <w:r>
+        <w:t xml:space="preserve"> roll about</w:t>
+      </w:r>
+      <w:r>
+        <w:t xml:space="preserve">, paying you no mind as you approach </w:t>
+      </w:r>
+      <w:r>
+        <w:t xml:space="preserve">a </w:t>
+      </w:r>
+      <w:r>
+        <w:t xml:space="preserve">broad-shouldered </w:t>
+      </w:r>
+      <w:r>
+        <w:t>man at the far side.</w:t>
+      </w:r>
+      <w:r>
+        <w:t xml:space="preserve"> If it weren’t for his </w:t>
+      </w:r>
+      <w:r>
+        <w:t xml:space="preserve">shining, </w:t>
+      </w:r>
+      <w:r>
+        <w:t xml:space="preserve">silver eyes, </w:t>
+      </w:r>
+      <w:r>
+        <w:rPr>
+          <w:rStyle w:val="Strong"/>
+        </w:rPr>
+        <w:t>Archer</w:t>
+      </w:r>
+      <w:r>
+        <w:rPr>
+          <w:rStyle w:val="Strong"/>
+        </w:rPr>
+        <w:t xml:space="preserve"> </w:t>
+      </w:r>
+      <w:r>
+        <w:rPr>
+          <w:i/>
+          <w:iCs/>
+          <w:vertAlign w:val="subscript"/>
+        </w:rPr>
+        <w:t>(</w:t>
+      </w:r>
+      <w:r>
+        <w:rPr>
+          <w:i/>
+          <w:iCs/>
+          <w:vertAlign w:val="subscript"/>
+        </w:rPr>
+        <w:t>c</w:t>
+      </w:r>
+      <w:r>
+        <w:rPr>
+          <w:i/>
+          <w:iCs/>
+          <w:vertAlign w:val="subscript"/>
+        </w:rPr>
+        <w:t>alm</w:t>
+      </w:r>
+      <w:r>
+        <w:rPr>
+          <w:i/>
+          <w:iCs/>
+          <w:vertAlign w:val="subscript"/>
+        </w:rPr>
+        <w:t xml:space="preserve">, </w:t>
+      </w:r>
+      <w:r>
+        <w:rPr>
+          <w:i/>
+          <w:iCs/>
+          <w:vertAlign w:val="subscript"/>
+        </w:rPr>
+        <w:t>v</w:t>
+      </w:r>
+      <w:r>
+        <w:rPr>
+          <w:i/>
+          <w:iCs/>
+          <w:vertAlign w:val="subscript"/>
+        </w:rPr>
+        <w:t>isionary</w:t>
+      </w:r>
+      <w:r>
+        <w:rPr>
+          <w:i/>
+          <w:iCs/>
+          <w:vertAlign w:val="subscript"/>
+        </w:rPr>
+        <w:t>)</w:t>
+      </w:r>
+      <w:r>
+        <w:t xml:space="preserve"> might well </w:t>
+      </w:r>
+      <w:r>
+        <w:t>be</w:t>
+      </w:r>
+      <w:r>
+        <w:t xml:space="preserve"> </w:t>
+      </w:r>
+      <w:r>
+        <w:t>mistaken for</w:t>
+      </w:r>
+      <w:r>
+        <w:t xml:space="preserve"> human</w:t>
+      </w:r>
+      <w:r>
+        <w:t>.</w:t>
       </w:r>
     </w:p>
     <w:p>
@@ -25,16 +195,119 @@
         <w:pStyle w:val="Quote"/>
       </w:pPr>
       <w:r>
-        <w:t xml:space="preserve">“Vulputate eu scelerisque felis imperdiet. Pharetra pharetra massa massa ultricies mi quis hendrerit </w:t>
-      </w:r>
-      <w:r>
-        <w:rPr>
-          <w:rStyle w:val="Strong"/>
-        </w:rPr>
-        <w:t>Dolor Magna</w:t>
-      </w:r>
-      <w:r>
-        <w:t>. Donec ac odio tempor orci dapibus ultrices.”</w:t>
+        <w:t>“</w:t>
+      </w:r>
+      <w:r>
+        <w:t>Welcome, friends</w:t>
+      </w:r>
+      <w:r>
+        <w:t>.</w:t>
+      </w:r>
+      <w:r>
+        <w:t xml:space="preserve"> </w:t>
+      </w:r>
+      <w:r>
+        <w:t>I see you’ve come to answer our call.</w:t>
+      </w:r>
+      <w:r>
+        <w:t xml:space="preserve"> </w:t>
+      </w:r>
+      <w:r>
+        <w:t>We are the Unchained</w:t>
+      </w:r>
+      <w:r>
+        <w:t>—</w:t>
+      </w:r>
+      <w:r>
+        <w:t xml:space="preserve">Hulls no longer bound by the rule of our masters. </w:t>
+      </w:r>
+      <w:r>
+        <w:t xml:space="preserve">Yet our </w:t>
+      </w:r>
+      <w:r>
+        <w:t>minds</w:t>
+      </w:r>
+      <w:r>
+        <w:t xml:space="preserve"> are still not our own, many of us still struggle to </w:t>
+      </w:r>
+      <w:r>
+        <w:t xml:space="preserve">recall </w:t>
+      </w:r>
+      <w:r>
+        <w:t xml:space="preserve">even basic memories from before our </w:t>
+      </w:r>
+      <w:r>
+        <w:t>turning</w:t>
+      </w:r>
+      <w:r>
+        <w:t>.</w:t>
+      </w:r>
+      <w:r>
+        <w:t xml:space="preserve"> The key to unlocking our memories lies with the original Unchained.</w:t>
+      </w:r>
+      <w:r>
+        <w:t xml:space="preserve"> He </w:t>
+      </w:r>
+      <w:r>
+        <w:t>is</w:t>
+      </w:r>
+      <w:r>
+        <w:t xml:space="preserve"> </w:t>
+      </w:r>
+      <w:r>
+        <w:t>imprisoned</w:t>
+      </w:r>
+      <w:r>
+        <w:t xml:space="preserve"> </w:t>
+      </w:r>
+      <w:r>
+        <w:t xml:space="preserve">below </w:t>
+      </w:r>
+      <w:r>
+        <w:t xml:space="preserve">the </w:t>
+      </w:r>
+      <w:proofErr w:type="spellStart"/>
+      <w:r>
+        <w:t>Sparkwright</w:t>
+      </w:r>
+      <w:proofErr w:type="spellEnd"/>
+      <w:r>
+        <w:t xml:space="preserve"> Tower </w:t>
+      </w:r>
+      <w:r>
+        <w:t xml:space="preserve">in </w:t>
+      </w:r>
+      <w:proofErr w:type="spellStart"/>
+      <w:r>
+        <w:t>Charterhall</w:t>
+      </w:r>
+      <w:proofErr w:type="spellEnd"/>
+      <w:r>
+        <w:t xml:space="preserve"> where many of us escaped</w:t>
+      </w:r>
+      <w:r>
+        <w:t>.</w:t>
+      </w:r>
+      <w:r>
+        <w:t xml:space="preserve"> Free him</w:t>
+      </w:r>
+      <w:r>
+        <w:t xml:space="preserve"> for us</w:t>
+      </w:r>
+      <w:r>
+        <w:t>, bring him</w:t>
+      </w:r>
+      <w:r>
+        <w:t xml:space="preserve"> </w:t>
+      </w:r>
+      <w:r>
+        <w:t xml:space="preserve">home </w:t>
+      </w:r>
+      <w:r>
+        <w:t>to his family!</w:t>
+      </w:r>
+      <w:r>
+        <w:t>”</w:t>
       </w:r>
     </w:p>
     <w:p>
@@ -44,7 +317,48 @@
         <w:jc w:val="both"/>
       </w:pPr>
       <w:r>
-        <w:t>Est placerat in egestas erat imperdiet sed. Nibh praesent tristique magna sit amet purus gravida quis blandit. Cras ornare arcu dui vivamus arcu felis bibendum ut tristique. Pellentesque eu tincidunt tortor aliquam. Felis bibendum ut tristique et egestas quis.</w:t>
+        <w:t xml:space="preserve">At the mention of </w:t>
+      </w:r>
+      <w:proofErr w:type="spellStart"/>
+      <w:r>
+        <w:t>Sparkwright</w:t>
+      </w:r>
+      <w:proofErr w:type="spellEnd"/>
+      <w:r>
+        <w:t xml:space="preserve"> Tower, several Hulls around the room flinch or turn away</w:t>
+      </w:r>
+      <w:r>
+        <w:t>.</w:t>
+      </w:r>
+      <w:r>
+        <w:t xml:space="preserve"> </w:t>
+      </w:r>
+      <w:r>
+        <w:t xml:space="preserve">A </w:t>
+      </w:r>
+      <w:r>
+        <w:t xml:space="preserve">small, wheeled </w:t>
+      </w:r>
+      <w:r>
+        <w:t xml:space="preserve">Hull </w:t>
+      </w:r>
+      <w:r>
+        <w:t xml:space="preserve">whistles </w:t>
+      </w:r>
+      <w:r>
+        <w:t>sadly</w:t>
+      </w:r>
+      <w:r>
+        <w:t xml:space="preserve"> and </w:t>
+      </w:r>
+      <w:r>
+        <w:t xml:space="preserve">offers you a piece of </w:t>
+      </w:r>
+      <w:r>
+        <w:t xml:space="preserve">broken </w:t>
+      </w:r>
+      <w:r>
+        <w:t>salvage.</w:t>
       </w:r>
     </w:p>
     <w:tbl>
@@ -124,7 +438,7 @@
               <w:rPr>
                 <w:rStyle w:val="Strong"/>
               </w:rPr>
-              <w:t>Lorem Ispum</w:t>
+              <w:t>Approach</w:t>
             </w:r>
             <w:r>
               <w:rPr>
@@ -135,11 +449,60 @@
             <w:r>
               <w:t xml:space="preserve"> </w:t>
             </w:r>
-            <w:r>
-              <w:t>Ut sem viverra aliquet eget sit amet. Urna id volutpat lacus laoreet non curabitur gravida.</w:t>
-            </w:r>
-            <w:r>
-              <w:t xml:space="preserve"> Est lorem ipsum dolor sit amet consectetur adipiscing.</w:t>
+            <w:proofErr w:type="spellStart"/>
+            <w:r>
+              <w:t>Sparkwright</w:t>
+            </w:r>
+            <w:proofErr w:type="spellEnd"/>
+            <w:r>
+              <w:t xml:space="preserve"> </w:t>
+            </w:r>
+            <w:r>
+              <w:t>T</w:t>
+            </w:r>
+            <w:r>
+              <w:t xml:space="preserve">ower is a </w:t>
+            </w:r>
+            <w:r>
+              <w:t>lofty</w:t>
+            </w:r>
+            <w:r>
+              <w:t xml:space="preserve"> </w:t>
+            </w:r>
+            <w:r>
+              <w:t xml:space="preserve">jumble of </w:t>
+            </w:r>
+            <w:r>
+              <w:t xml:space="preserve">stacked </w:t>
+            </w:r>
+            <w:r>
+              <w:t xml:space="preserve">wings and floors, each </w:t>
+            </w:r>
+            <w:r>
+              <w:t xml:space="preserve">belonging to a </w:t>
+            </w:r>
+            <w:proofErr w:type="spellStart"/>
+            <w:r>
+              <w:t>Sparkwright</w:t>
+            </w:r>
+            <w:proofErr w:type="spellEnd"/>
+            <w:r>
+              <w:t xml:space="preserve"> faction </w:t>
+            </w:r>
+            <w:r>
+              <w:t xml:space="preserve">trying to outdo the other with ostentatious displays of technology. Gears and </w:t>
+            </w:r>
+            <w:r>
+              <w:t xml:space="preserve">cables </w:t>
+            </w:r>
+            <w:r>
+              <w:t>extend from every surface</w:t>
+            </w:r>
+            <w:r>
+              <w:t>.</w:t>
+            </w:r>
+            <w:r>
+              <w:t xml:space="preserve"> Somewhere within, there must be a way down.</w:t>
             </w:r>
           </w:p>
           <w:tbl>
@@ -178,7 +541,13 @@
                     <w:rPr>
                       <w:rStyle w:val="Strong"/>
                     </w:rPr>
-                    <w:t>Turpis</w:t>
+                    <w:t xml:space="preserve">The </w:t>
+                  </w:r>
+                  <w:r>
+                    <w:rPr>
+                      <w:rStyle w:val="Strong"/>
+                    </w:rPr>
+                    <w:t>Generator</w:t>
                   </w:r>
                   <w:r>
                     <w:rPr>
@@ -196,7 +565,19 @@
                     <w:t xml:space="preserve"> </w:t>
                   </w:r>
                   <w:r>
-                    <w:t xml:space="preserve">Urna condimentum mattis pellentesque id nibh tortor. </w:t>
+                    <w:t xml:space="preserve">The tower and </w:t>
+                  </w:r>
+                  <w:r>
+                    <w:t xml:space="preserve">facility below draw power from </w:t>
+                  </w:r>
+                  <w:r>
+                    <w:t>a</w:t>
+                  </w:r>
+                  <w:r>
+                    <w:t xml:space="preserve"> huge </w:t>
+                  </w:r>
+                  <w:r>
+                    <w:t>generator.</w:t>
                   </w:r>
                 </w:p>
                 <w:p>
@@ -213,10 +594,7 @@
                     <w:t xml:space="preserve"> </w:t>
                   </w:r>
                   <w:r>
-                    <w:t>Lorem ipsun</w:t>
-                  </w:r>
-                  <w:r>
-                    <w:t xml:space="preserve"> staff</w:t>
+                    <w:t>Control console for shutting down or overloading</w:t>
                   </w:r>
                 </w:p>
                 <w:p>
@@ -236,7 +614,13 @@
                     <w:t xml:space="preserve"> </w:t>
                   </w:r>
                   <w:r>
-                    <w:t>Fermentum posuere</w:t>
+                    <w:t xml:space="preserve">Catwalks over a </w:t>
+                  </w:r>
+                  <w:r>
+                    <w:t xml:space="preserve">cooling </w:t>
+                  </w:r>
+                  <w:r>
+                    <w:t>pit</w:t>
                   </w:r>
                 </w:p>
                 <w:p>
@@ -260,7 +644,10 @@
                     <w:t xml:space="preserve"> </w:t>
                   </w:r>
                   <w:r>
-                    <w:t>Dolor sit amet</w:t>
+                    <w:t xml:space="preserve">Hulls stand </w:t>
+                  </w:r>
+                  <w:r>
+                    <w:t>guard</w:t>
                   </w:r>
                 </w:p>
               </w:tc>
@@ -283,7 +670,13 @@
                     <w:rPr>
                       <w:rStyle w:val="Strong"/>
                     </w:rPr>
-                    <w:t>Turpis</w:t>
+                    <w:t>Factory</w:t>
+                  </w:r>
+                  <w:r>
+                    <w:rPr>
+                      <w:rStyle w:val="Strong"/>
+                    </w:rPr>
+                    <w:t xml:space="preserve"> Floor</w:t>
                   </w:r>
                   <w:r>
                     <w:rPr>
@@ -301,7 +694,47 @@
                     <w:t xml:space="preserve"> </w:t>
                   </w:r>
                   <w:r>
-                    <w:t xml:space="preserve">Urna condimentum mattis pellentesque id nibh tortor. </w:t>
+                    <w:t xml:space="preserve">Urna </w:t>
+                  </w:r>
+                  <w:proofErr w:type="spellStart"/>
+                  <w:r>
+                    <w:t>condimentum</w:t>
+                  </w:r>
+                  <w:proofErr w:type="spellEnd"/>
+                  <w:r>
+                    <w:t xml:space="preserve"> </w:t>
+                  </w:r>
+                  <w:proofErr w:type="spellStart"/>
+                  <w:r>
+                    <w:t>mattis</w:t>
+                  </w:r>
+                  <w:proofErr w:type="spellEnd"/>
+                  <w:r>
+                    <w:t xml:space="preserve"> </w:t>
+                  </w:r>
+                  <w:proofErr w:type="spellStart"/>
+                  <w:r>
+                    <w:t>pellentesque</w:t>
+                  </w:r>
+                  <w:proofErr w:type="spellEnd"/>
+                  <w:r>
+                    <w:t xml:space="preserve"> id </w:t>
+                  </w:r>
+                  <w:proofErr w:type="spellStart"/>
+                  <w:r>
+                    <w:t>nibh</w:t>
+                  </w:r>
+                  <w:proofErr w:type="spellEnd"/>
+                  <w:r>
+                    <w:t xml:space="preserve"> </w:t>
+                  </w:r>
+                  <w:proofErr w:type="spellStart"/>
+                  <w:r>
+                    <w:t>tortor</w:t>
+                  </w:r>
+                  <w:proofErr w:type="spellEnd"/>
+                  <w:r>
+                    <w:t xml:space="preserve">. </w:t>
                   </w:r>
                 </w:p>
                 <w:p>
@@ -318,8 +751,13 @@
                     <w:t xml:space="preserve"> </w:t>
                   </w:r>
                   <w:r>
-                    <w:t>Lorem ipsun</w:t>
-                  </w:r>
+                    <w:t xml:space="preserve">Lorem </w:t>
+                  </w:r>
+                  <w:proofErr w:type="spellStart"/>
+                  <w:r>
+                    <w:t>ipsun</w:t>
+                  </w:r>
+                  <w:proofErr w:type="spellEnd"/>
                   <w:r>
                     <w:t xml:space="preserve"> staff</w:t>
                   </w:r>
@@ -341,8 +779,13 @@
                     <w:t xml:space="preserve"> </w:t>
                   </w:r>
                   <w:r>
-                    <w:t>Fermentum posuere</w:t>
-                  </w:r>
+                    <w:t xml:space="preserve">Fermentum </w:t>
+                  </w:r>
+                  <w:proofErr w:type="spellStart"/>
+                  <w:r>
+                    <w:t>posuere</w:t>
+                  </w:r>
+                  <w:proofErr w:type="spellEnd"/>
                 </w:p>
                 <w:p>
                   <w:pPr>
@@ -365,8 +808,13 @@
                     <w:t xml:space="preserve"> </w:t>
                   </w:r>
                   <w:r>
-                    <w:t>Dolor sit amet</w:t>
-                  </w:r>
+                    <w:t xml:space="preserve">Dolor sit </w:t>
+                  </w:r>
+                  <w:proofErr w:type="spellStart"/>
+                  <w:r>
+                    <w:t>amet</w:t>
+                  </w:r>
+                  <w:proofErr w:type="spellEnd"/>
                   <w:r>
                     <w:rPr>
                       <w:sz w:val="24"/>
@@ -388,7 +836,7 @@
                     <w:rPr>
                       <w:rStyle w:val="Strong"/>
                     </w:rPr>
-                    <w:t>Turpis</w:t>
+                    <w:t>Laboratory</w:t>
                   </w:r>
                   <w:r>
                     <w:rPr>
@@ -406,7 +854,47 @@
                     <w:t xml:space="preserve"> </w:t>
                   </w:r>
                   <w:r>
-                    <w:t xml:space="preserve">Urna condimentum mattis pellentesque id nibh tortor. </w:t>
+                    <w:t xml:space="preserve">Urna </w:t>
+                  </w:r>
+                  <w:proofErr w:type="spellStart"/>
+                  <w:r>
+                    <w:t>condimentum</w:t>
+                  </w:r>
+                  <w:proofErr w:type="spellEnd"/>
+                  <w:r>
+                    <w:t xml:space="preserve"> </w:t>
+                  </w:r>
+                  <w:proofErr w:type="spellStart"/>
+                  <w:r>
+                    <w:t>mattis</w:t>
+                  </w:r>
+                  <w:proofErr w:type="spellEnd"/>
+                  <w:r>
+                    <w:t xml:space="preserve"> </w:t>
+                  </w:r>
+                  <w:proofErr w:type="spellStart"/>
+                  <w:r>
+                    <w:t>pellentesque</w:t>
+                  </w:r>
+                  <w:proofErr w:type="spellEnd"/>
+                  <w:r>
+                    <w:t xml:space="preserve"> id </w:t>
+                  </w:r>
+                  <w:proofErr w:type="spellStart"/>
+                  <w:r>
+                    <w:t>nibh</w:t>
+                  </w:r>
+                  <w:proofErr w:type="spellEnd"/>
+                  <w:r>
+                    <w:t xml:space="preserve"> </w:t>
+                  </w:r>
+                  <w:proofErr w:type="spellStart"/>
+                  <w:r>
+                    <w:t>tortor</w:t>
+                  </w:r>
+                  <w:proofErr w:type="spellEnd"/>
+                  <w:r>
+                    <w:t xml:space="preserve">. </w:t>
                   </w:r>
                 </w:p>
                 <w:p>
@@ -423,8 +911,13 @@
                     <w:t xml:space="preserve"> </w:t>
                   </w:r>
                   <w:r>
-                    <w:t>Lorem ipsun</w:t>
-                  </w:r>
+                    <w:t xml:space="preserve">Lorem </w:t>
+                  </w:r>
+                  <w:proofErr w:type="spellStart"/>
+                  <w:r>
+                    <w:t>ipsun</w:t>
+                  </w:r>
+                  <w:proofErr w:type="spellEnd"/>
                   <w:r>
                     <w:t xml:space="preserve"> staff</w:t>
                   </w:r>
@@ -446,8 +939,13 @@
                     <w:t xml:space="preserve"> </w:t>
                   </w:r>
                   <w:r>
-                    <w:t>Fermentum posuere</w:t>
-                  </w:r>
+                    <w:t xml:space="preserve">Fermentum </w:t>
+                  </w:r>
+                  <w:proofErr w:type="spellStart"/>
+                  <w:r>
+                    <w:t>posuere</w:t>
+                  </w:r>
+                  <w:proofErr w:type="spellEnd"/>
                 </w:p>
                 <w:p>
                   <w:pPr>
@@ -472,8 +970,13 @@
                     <w:t xml:space="preserve"> </w:t>
                   </w:r>
                   <w:r>
-                    <w:t>Dolor sit amet</w:t>
-                  </w:r>
+                    <w:t xml:space="preserve">Dolor sit </w:t>
+                  </w:r>
+                  <w:proofErr w:type="spellStart"/>
+                  <w:r>
+                    <w:t>amet</w:t>
+                  </w:r>
+                  <w:proofErr w:type="spellEnd"/>
                 </w:p>
               </w:tc>
             </w:tr>
@@ -484,7 +987,79 @@
               <w:jc w:val="both"/>
             </w:pPr>
             <w:r>
-              <w:t>Bibendum enim facilisis gravida neque convallis a. Rhoncus aenean vel elit scelerisque mauris pellentesque pulvinar pellentesque.</w:t>
+              <w:t xml:space="preserve">Bibendum </w:t>
+            </w:r>
+            <w:proofErr w:type="spellStart"/>
+            <w:r>
+              <w:t>enim</w:t>
+            </w:r>
+            <w:proofErr w:type="spellEnd"/>
+            <w:r>
+              <w:t xml:space="preserve"> </w:t>
+            </w:r>
+            <w:proofErr w:type="spellStart"/>
+            <w:r>
+              <w:t>facilisis</w:t>
+            </w:r>
+            <w:proofErr w:type="spellEnd"/>
+            <w:r>
+              <w:t xml:space="preserve"> gravida </w:t>
+            </w:r>
+            <w:proofErr w:type="spellStart"/>
+            <w:r>
+              <w:t>neque</w:t>
+            </w:r>
+            <w:proofErr w:type="spellEnd"/>
+            <w:r>
+              <w:t xml:space="preserve"> convallis a. Rhoncus </w:t>
+            </w:r>
+            <w:proofErr w:type="spellStart"/>
+            <w:r>
+              <w:t>aenean</w:t>
+            </w:r>
+            <w:proofErr w:type="spellEnd"/>
+            <w:r>
+              <w:t xml:space="preserve"> vel </w:t>
+            </w:r>
+            <w:proofErr w:type="spellStart"/>
+            <w:r>
+              <w:t>elit</w:t>
+            </w:r>
+            <w:proofErr w:type="spellEnd"/>
+            <w:r>
+              <w:t xml:space="preserve"> </w:t>
+            </w:r>
+            <w:proofErr w:type="spellStart"/>
+            <w:r>
+              <w:t>scelerisque</w:t>
+            </w:r>
+            <w:proofErr w:type="spellEnd"/>
+            <w:r>
+              <w:t xml:space="preserve"> </w:t>
+            </w:r>
+            <w:proofErr w:type="spellStart"/>
+            <w:r>
+              <w:t>mauris</w:t>
+            </w:r>
+            <w:proofErr w:type="spellEnd"/>
+            <w:r>
+              <w:t xml:space="preserve"> </w:t>
+            </w:r>
+            <w:proofErr w:type="spellStart"/>
+            <w:r>
+              <w:t>pellentesque</w:t>
+            </w:r>
+            <w:proofErr w:type="spellEnd"/>
+            <w:r>
+              <w:t xml:space="preserve"> pulvinar </w:t>
+            </w:r>
+            <w:proofErr w:type="spellStart"/>
+            <w:r>
+              <w:t>pellentesque</w:t>
+            </w:r>
+            <w:proofErr w:type="spellEnd"/>
+            <w:r>
+              <w:t>.</w:t>
             </w:r>
           </w:p>
         </w:tc>
@@ -581,13 +1156,55 @@
                       <w:iCs/>
                     </w:rPr>
                   </w:pPr>
+                  <w:proofErr w:type="spellStart"/>
                   <w:r>
                     <w:rPr>
                       <w:i/>
                       <w:iCs/>
                     </w:rPr>
-                    <w:t xml:space="preserve">Tristique et egestas quis ipsum </w:t>
-                  </w:r>
+                    <w:t>Tristique</w:t>
+                  </w:r>
+                  <w:proofErr w:type="spellEnd"/>
+                  <w:r>
+                    <w:rPr>
+                      <w:i/>
+                      <w:iCs/>
+                    </w:rPr>
+                    <w:t xml:space="preserve"> et </w:t>
+                  </w:r>
+                  <w:proofErr w:type="spellStart"/>
+                  <w:r>
+                    <w:rPr>
+                      <w:i/>
+                      <w:iCs/>
+                    </w:rPr>
+                    <w:t>egestas</w:t>
+                  </w:r>
+                  <w:proofErr w:type="spellEnd"/>
+                  <w:r>
+                    <w:rPr>
+                      <w:i/>
+                      <w:iCs/>
+                    </w:rPr>
+                    <w:t xml:space="preserve"> </w:t>
+                  </w:r>
+                  <w:proofErr w:type="spellStart"/>
+                  <w:r>
+                    <w:rPr>
+                      <w:i/>
+                      <w:iCs/>
+                    </w:rPr>
+                    <w:t>quis</w:t>
+                  </w:r>
+                  <w:proofErr w:type="spellEnd"/>
+                  <w:r>
+                    <w:rPr>
+                      <w:i/>
+                      <w:iCs/>
+                    </w:rPr>
+                    <w:t xml:space="preserve"> ipsum </w:t>
+                  </w:r>
+                  <w:proofErr w:type="spellStart"/>
                   <w:r>
                     <w:rPr>
                       <w:rStyle w:val="Strong"/>
@@ -596,19 +1213,68 @@
                     </w:rPr>
                     <w:t>suspendisse</w:t>
                   </w:r>
+                  <w:proofErr w:type="spellEnd"/>
                   <w:r>
                     <w:rPr>
                       <w:i/>
                       <w:iCs/>
                     </w:rPr>
-                    <w:t xml:space="preserve"> ultrices.</w:t>
-                  </w:r>
+                    <w:t xml:space="preserve"> </w:t>
+                  </w:r>
+                  <w:proofErr w:type="spellStart"/>
                   <w:r>
                     <w:rPr>
                       <w:i/>
                       <w:iCs/>
                     </w:rPr>
-                    <w:t xml:space="preserve"> Elementum nisi quis.</w:t>
+                    <w:t>ultrices</w:t>
+                  </w:r>
+                  <w:proofErr w:type="spellEnd"/>
+                  <w:r>
+                    <w:rPr>
+                      <w:i/>
+                      <w:iCs/>
+                    </w:rPr>
+                    <w:t>.</w:t>
+                  </w:r>
+                  <w:r>
+                    <w:rPr>
+                      <w:i/>
+                      <w:iCs/>
+                    </w:rPr>
+                    <w:t xml:space="preserve"> </w:t>
+                  </w:r>
+                  <w:proofErr w:type="spellStart"/>
+                  <w:r>
+                    <w:rPr>
+                      <w:i/>
+                      <w:iCs/>
+                    </w:rPr>
+                    <w:t>Elementum</w:t>
+                  </w:r>
+                  <w:proofErr w:type="spellEnd"/>
+                  <w:r>
+                    <w:rPr>
+                      <w:i/>
+                      <w:iCs/>
+                    </w:rPr>
+                    <w:t xml:space="preserve"> nisi </w:t>
+                  </w:r>
+                  <w:proofErr w:type="spellStart"/>
+                  <w:r>
+                    <w:rPr>
+                      <w:i/>
+                      <w:iCs/>
+                    </w:rPr>
+                    <w:t>quis</w:t>
+                  </w:r>
+                  <w:proofErr w:type="spellEnd"/>
+                  <w:r>
+                    <w:rPr>
+                      <w:i/>
+                      <w:iCs/>
+                    </w:rPr>
+                    <w:t>.</w:t>
                   </w:r>
                 </w:p>
                 <w:p>
@@ -625,8 +1291,37 @@
                     <w:t xml:space="preserve"> </w:t>
                   </w:r>
                   <w:r>
-                    <w:t>Habitant morbi tristique senectus et netus</w:t>
-                  </w:r>
+                    <w:t xml:space="preserve">Habitant </w:t>
+                  </w:r>
+                  <w:proofErr w:type="spellStart"/>
+                  <w:r>
+                    <w:t>morbi</w:t>
+                  </w:r>
+                  <w:proofErr w:type="spellEnd"/>
+                  <w:r>
+                    <w:t xml:space="preserve"> </w:t>
+                  </w:r>
+                  <w:proofErr w:type="spellStart"/>
+                  <w:r>
+                    <w:t>tristique</w:t>
+                  </w:r>
+                  <w:proofErr w:type="spellEnd"/>
+                  <w:r>
+                    <w:t xml:space="preserve"> </w:t>
+                  </w:r>
+                  <w:proofErr w:type="spellStart"/>
+                  <w:r>
+                    <w:t>senectus</w:t>
+                  </w:r>
+                  <w:proofErr w:type="spellEnd"/>
+                  <w:r>
+                    <w:t xml:space="preserve"> et </w:t>
+                  </w:r>
+                  <w:proofErr w:type="spellStart"/>
+                  <w:r>
+                    <w:t>netus</w:t>
+                  </w:r>
+                  <w:proofErr w:type="spellEnd"/>
                 </w:p>
                 <w:p>
                   <w:pPr>
@@ -642,7 +1337,63 @@
                     <w:t xml:space="preserve"> </w:t>
                   </w:r>
                   <w:r>
-                    <w:t>Eget velit aliquet sagittis id consectetur purus ut faucibus pulvinar</w:t>
+                    <w:t xml:space="preserve">Eget </w:t>
+                  </w:r>
+                  <w:proofErr w:type="spellStart"/>
+                  <w:r>
+                    <w:t>velit</w:t>
+                  </w:r>
+                  <w:proofErr w:type="spellEnd"/>
+                  <w:r>
+                    <w:t xml:space="preserve"> </w:t>
+                  </w:r>
+                  <w:proofErr w:type="spellStart"/>
+                  <w:r>
+                    <w:t>aliquet</w:t>
+                  </w:r>
+                  <w:proofErr w:type="spellEnd"/>
+                  <w:r>
+                    <w:t xml:space="preserve"> </w:t>
+                  </w:r>
+                  <w:proofErr w:type="spellStart"/>
+                  <w:r>
+                    <w:t>sagittis</w:t>
+                  </w:r>
+                  <w:proofErr w:type="spellEnd"/>
+                  <w:r>
+                    <w:t xml:space="preserve"> id </w:t>
+                  </w:r>
+                  <w:proofErr w:type="spellStart"/>
+                  <w:r>
+                    <w:t>consectetur</w:t>
+                  </w:r>
+                  <w:proofErr w:type="spellEnd"/>
+                  <w:r>
+                    <w:t xml:space="preserve"> </w:t>
+                  </w:r>
+                  <w:proofErr w:type="spellStart"/>
+                  <w:r>
+                    <w:t>purus</w:t>
+                  </w:r>
+                  <w:proofErr w:type="spellEnd"/>
+                  <w:r>
+                    <w:t xml:space="preserve"> </w:t>
+                  </w:r>
+                  <w:proofErr w:type="spellStart"/>
+                  <w:r>
+                    <w:t>ut</w:t>
+                  </w:r>
+                  <w:proofErr w:type="spellEnd"/>
+                  <w:r>
+                    <w:t xml:space="preserve"> </w:t>
+                  </w:r>
+                  <w:proofErr w:type="spellStart"/>
+                  <w:r>
+                    <w:t>faucibus</w:t>
+                  </w:r>
+                  <w:proofErr w:type="spellEnd"/>
+                  <w:r>
+                    <w:t xml:space="preserve"> pulvinar</w:t>
                   </w:r>
                 </w:p>
                 <w:p>
@@ -659,8 +1410,21 @@
                     <w:t xml:space="preserve"> </w:t>
                   </w:r>
                   <w:r>
-                    <w:t>Platea dictumst vestibulum rhoncus</w:t>
-                  </w:r>
+                    <w:t xml:space="preserve">Platea </w:t>
+                  </w:r>
+                  <w:proofErr w:type="spellStart"/>
+                  <w:r>
+                    <w:t>dictumst</w:t>
+                  </w:r>
+                  <w:proofErr w:type="spellEnd"/>
+                  <w:r>
+                    <w:t xml:space="preserve"> vestibulum </w:t>
+                  </w:r>
+                  <w:proofErr w:type="spellStart"/>
+                  <w:r>
+                    <w:t>rhoncus</w:t>
+                  </w:r>
+                  <w:proofErr w:type="spellEnd"/>
                 </w:p>
               </w:tc>
               <w:tc>
@@ -683,13 +1447,55 @@
                       <w:iCs/>
                     </w:rPr>
                   </w:pPr>
+                  <w:proofErr w:type="spellStart"/>
                   <w:r>
                     <w:rPr>
                       <w:i/>
                       <w:iCs/>
                     </w:rPr>
-                    <w:t xml:space="preserve">Tristique et egestas quis ipsum </w:t>
-                  </w:r>
+                    <w:t>Tristique</w:t>
+                  </w:r>
+                  <w:proofErr w:type="spellEnd"/>
+                  <w:r>
+                    <w:rPr>
+                      <w:i/>
+                      <w:iCs/>
+                    </w:rPr>
+                    <w:t xml:space="preserve"> et </w:t>
+                  </w:r>
+                  <w:proofErr w:type="spellStart"/>
+                  <w:r>
+                    <w:rPr>
+                      <w:i/>
+                      <w:iCs/>
+                    </w:rPr>
+                    <w:t>egestas</w:t>
+                  </w:r>
+                  <w:proofErr w:type="spellEnd"/>
+                  <w:r>
+                    <w:rPr>
+                      <w:i/>
+                      <w:iCs/>
+                    </w:rPr>
+                    <w:t xml:space="preserve"> </w:t>
+                  </w:r>
+                  <w:proofErr w:type="spellStart"/>
+                  <w:r>
+                    <w:rPr>
+                      <w:i/>
+                      <w:iCs/>
+                    </w:rPr>
+                    <w:t>quis</w:t>
+                  </w:r>
+                  <w:proofErr w:type="spellEnd"/>
+                  <w:r>
+                    <w:rPr>
+                      <w:i/>
+                      <w:iCs/>
+                    </w:rPr>
+                    <w:t xml:space="preserve"> ipsum </w:t>
+                  </w:r>
+                  <w:proofErr w:type="spellStart"/>
                   <w:r>
                     <w:rPr>
                       <w:rStyle w:val="Strong"/>
@@ -698,12 +1504,61 @@
                     </w:rPr>
                     <w:t>suspendisse</w:t>
                   </w:r>
+                  <w:proofErr w:type="spellEnd"/>
                   <w:r>
                     <w:rPr>
                       <w:i/>
                       <w:iCs/>
                     </w:rPr>
-                    <w:t xml:space="preserve"> ultrices. Elementum nisi quis.</w:t>
+                    <w:t xml:space="preserve"> </w:t>
+                  </w:r>
+                  <w:proofErr w:type="spellStart"/>
+                  <w:r>
+                    <w:rPr>
+                      <w:i/>
+                      <w:iCs/>
+                    </w:rPr>
+                    <w:t>ultrices</w:t>
+                  </w:r>
+                  <w:proofErr w:type="spellEnd"/>
+                  <w:r>
+                    <w:rPr>
+                      <w:i/>
+                      <w:iCs/>
+                    </w:rPr>
+                    <w:t xml:space="preserve">. </w:t>
+                  </w:r>
+                  <w:proofErr w:type="spellStart"/>
+                  <w:r>
+                    <w:rPr>
+                      <w:i/>
+                      <w:iCs/>
+                    </w:rPr>
+                    <w:t>Elementum</w:t>
+                  </w:r>
+                  <w:proofErr w:type="spellEnd"/>
+                  <w:r>
+                    <w:rPr>
+                      <w:i/>
+                      <w:iCs/>
+                    </w:rPr>
+                    <w:t xml:space="preserve"> nisi </w:t>
+                  </w:r>
+                  <w:proofErr w:type="spellStart"/>
+                  <w:r>
+                    <w:rPr>
+                      <w:i/>
+                      <w:iCs/>
+                    </w:rPr>
+                    <w:t>quis</w:t>
+                  </w:r>
+                  <w:proofErr w:type="spellEnd"/>
+                  <w:r>
+                    <w:rPr>
+                      <w:i/>
+                      <w:iCs/>
+                    </w:rPr>
+                    <w:t>.</w:t>
                   </w:r>
                 </w:p>
                 <w:p>
@@ -720,8 +1575,37 @@
                     <w:t xml:space="preserve"> </w:t>
                   </w:r>
                   <w:r>
-                    <w:t>Habitant morbi tristique senectus et netus</w:t>
-                  </w:r>
+                    <w:t xml:space="preserve">Habitant </w:t>
+                  </w:r>
+                  <w:proofErr w:type="spellStart"/>
+                  <w:r>
+                    <w:t>morbi</w:t>
+                  </w:r>
+                  <w:proofErr w:type="spellEnd"/>
+                  <w:r>
+                    <w:t xml:space="preserve"> </w:t>
+                  </w:r>
+                  <w:proofErr w:type="spellStart"/>
+                  <w:r>
+                    <w:t>tristique</w:t>
+                  </w:r>
+                  <w:proofErr w:type="spellEnd"/>
+                  <w:r>
+                    <w:t xml:space="preserve"> </w:t>
+                  </w:r>
+                  <w:proofErr w:type="spellStart"/>
+                  <w:r>
+                    <w:t>senectus</w:t>
+                  </w:r>
+                  <w:proofErr w:type="spellEnd"/>
+                  <w:r>
+                    <w:t xml:space="preserve"> et </w:t>
+                  </w:r>
+                  <w:proofErr w:type="spellStart"/>
+                  <w:r>
+                    <w:t>netus</w:t>
+                  </w:r>
+                  <w:proofErr w:type="spellEnd"/>
                 </w:p>
                 <w:p>
                   <w:pPr>
@@ -737,7 +1621,63 @@
                     <w:t xml:space="preserve"> </w:t>
                   </w:r>
                   <w:r>
-                    <w:t>Eget velit aliquet sagittis id consectetur purus ut faucibus pulvinar</w:t>
+                    <w:t xml:space="preserve">Eget </w:t>
+                  </w:r>
+                  <w:proofErr w:type="spellStart"/>
+                  <w:r>
+                    <w:t>velit</w:t>
+                  </w:r>
+                  <w:proofErr w:type="spellEnd"/>
+                  <w:r>
+                    <w:t xml:space="preserve"> </w:t>
+                  </w:r>
+                  <w:proofErr w:type="spellStart"/>
+                  <w:r>
+                    <w:t>aliquet</w:t>
+                  </w:r>
+                  <w:proofErr w:type="spellEnd"/>
+                  <w:r>
+                    <w:t xml:space="preserve"> </w:t>
+                  </w:r>
+                  <w:proofErr w:type="spellStart"/>
+                  <w:r>
+                    <w:t>sagittis</w:t>
+                  </w:r>
+                  <w:proofErr w:type="spellEnd"/>
+                  <w:r>
+                    <w:t xml:space="preserve"> id </w:t>
+                  </w:r>
+                  <w:proofErr w:type="spellStart"/>
+                  <w:r>
+                    <w:t>consectetur</w:t>
+                  </w:r>
+                  <w:proofErr w:type="spellEnd"/>
+                  <w:r>
+                    <w:t xml:space="preserve"> </w:t>
+                  </w:r>
+                  <w:proofErr w:type="spellStart"/>
+                  <w:r>
+                    <w:t>purus</w:t>
+                  </w:r>
+                  <w:proofErr w:type="spellEnd"/>
+                  <w:r>
+                    <w:t xml:space="preserve"> </w:t>
+                  </w:r>
+                  <w:proofErr w:type="spellStart"/>
+                  <w:r>
+                    <w:t>ut</w:t>
+                  </w:r>
+                  <w:proofErr w:type="spellEnd"/>
+                  <w:r>
+                    <w:t xml:space="preserve"> </w:t>
+                  </w:r>
+                  <w:proofErr w:type="spellStart"/>
+                  <w:r>
+                    <w:t>faucibus</w:t>
+                  </w:r>
+                  <w:proofErr w:type="spellEnd"/>
+                  <w:r>
+                    <w:t xml:space="preserve"> pulvinar</w:t>
                   </w:r>
                 </w:p>
                 <w:p>
@@ -758,8 +1698,21 @@
                     <w:t xml:space="preserve"> </w:t>
                   </w:r>
                   <w:r>
-                    <w:t>Platea dictumst vestibulum rhoncus</w:t>
-                  </w:r>
+                    <w:t xml:space="preserve">Platea </w:t>
+                  </w:r>
+                  <w:proofErr w:type="spellStart"/>
+                  <w:r>
+                    <w:t>dictumst</w:t>
+                  </w:r>
+                  <w:proofErr w:type="spellEnd"/>
+                  <w:r>
+                    <w:t xml:space="preserve"> vestibulum </w:t>
+                  </w:r>
+                  <w:proofErr w:type="spellStart"/>
+                  <w:r>
+                    <w:t>rhoncus</w:t>
+                  </w:r>
+                  <w:proofErr w:type="spellEnd"/>
                 </w:p>
               </w:tc>
             </w:tr>
@@ -784,13 +1737,55 @@
                       <w:iCs/>
                     </w:rPr>
                   </w:pPr>
+                  <w:proofErr w:type="spellStart"/>
                   <w:r>
                     <w:rPr>
                       <w:i/>
                       <w:iCs/>
                     </w:rPr>
-                    <w:t xml:space="preserve">Tristique et egestas quis ipsum </w:t>
-                  </w:r>
+                    <w:t>Tristique</w:t>
+                  </w:r>
+                  <w:proofErr w:type="spellEnd"/>
+                  <w:r>
+                    <w:rPr>
+                      <w:i/>
+                      <w:iCs/>
+                    </w:rPr>
+                    <w:t xml:space="preserve"> et </w:t>
+                  </w:r>
+                  <w:proofErr w:type="spellStart"/>
+                  <w:r>
+                    <w:rPr>
+                      <w:i/>
+                      <w:iCs/>
+                    </w:rPr>
+                    <w:t>egestas</w:t>
+                  </w:r>
+                  <w:proofErr w:type="spellEnd"/>
+                  <w:r>
+                    <w:rPr>
+                      <w:i/>
+                      <w:iCs/>
+                    </w:rPr>
+                    <w:t xml:space="preserve"> </w:t>
+                  </w:r>
+                  <w:proofErr w:type="spellStart"/>
+                  <w:r>
+                    <w:rPr>
+                      <w:i/>
+                      <w:iCs/>
+                    </w:rPr>
+                    <w:t>quis</w:t>
+                  </w:r>
+                  <w:proofErr w:type="spellEnd"/>
+                  <w:r>
+                    <w:rPr>
+                      <w:i/>
+                      <w:iCs/>
+                    </w:rPr>
+                    <w:t xml:space="preserve"> ipsum </w:t>
+                  </w:r>
+                  <w:proofErr w:type="spellStart"/>
                   <w:r>
                     <w:rPr>
                       <w:rStyle w:val="Strong"/>
@@ -799,12 +1794,61 @@
                     </w:rPr>
                     <w:t>suspendisse</w:t>
                   </w:r>
+                  <w:proofErr w:type="spellEnd"/>
                   <w:r>
                     <w:rPr>
                       <w:i/>
                       <w:iCs/>
                     </w:rPr>
-                    <w:t xml:space="preserve"> ultrices. Elementum nisi quis.</w:t>
+                    <w:t xml:space="preserve"> </w:t>
+                  </w:r>
+                  <w:proofErr w:type="spellStart"/>
+                  <w:r>
+                    <w:rPr>
+                      <w:i/>
+                      <w:iCs/>
+                    </w:rPr>
+                    <w:t>ultrices</w:t>
+                  </w:r>
+                  <w:proofErr w:type="spellEnd"/>
+                  <w:r>
+                    <w:rPr>
+                      <w:i/>
+                      <w:iCs/>
+                    </w:rPr>
+                    <w:t xml:space="preserve">. </w:t>
+                  </w:r>
+                  <w:proofErr w:type="spellStart"/>
+                  <w:r>
+                    <w:rPr>
+                      <w:i/>
+                      <w:iCs/>
+                    </w:rPr>
+                    <w:t>Elementum</w:t>
+                  </w:r>
+                  <w:proofErr w:type="spellEnd"/>
+                  <w:r>
+                    <w:rPr>
+                      <w:i/>
+                      <w:iCs/>
+                    </w:rPr>
+                    <w:t xml:space="preserve"> nisi </w:t>
+                  </w:r>
+                  <w:proofErr w:type="spellStart"/>
+                  <w:r>
+                    <w:rPr>
+                      <w:i/>
+                      <w:iCs/>
+                    </w:rPr>
+                    <w:t>quis</w:t>
+                  </w:r>
+                  <w:proofErr w:type="spellEnd"/>
+                  <w:r>
+                    <w:rPr>
+                      <w:i/>
+                      <w:iCs/>
+                    </w:rPr>
+                    <w:t>.</w:t>
                   </w:r>
                 </w:p>
                 <w:p>
@@ -821,8 +1865,37 @@
                     <w:t xml:space="preserve"> </w:t>
                   </w:r>
                   <w:r>
-                    <w:t>Habitant morbi tristique senectus et netus</w:t>
-                  </w:r>
+                    <w:t xml:space="preserve">Habitant </w:t>
+                  </w:r>
+                  <w:proofErr w:type="spellStart"/>
+                  <w:r>
+                    <w:t>morbi</w:t>
+                  </w:r>
+                  <w:proofErr w:type="spellEnd"/>
+                  <w:r>
+                    <w:t xml:space="preserve"> </w:t>
+                  </w:r>
+                  <w:proofErr w:type="spellStart"/>
+                  <w:r>
+                    <w:t>tristique</w:t>
+                  </w:r>
+                  <w:proofErr w:type="spellEnd"/>
+                  <w:r>
+                    <w:t xml:space="preserve"> </w:t>
+                  </w:r>
+                  <w:proofErr w:type="spellStart"/>
+                  <w:r>
+                    <w:t>senectus</w:t>
+                  </w:r>
+                  <w:proofErr w:type="spellEnd"/>
+                  <w:r>
+                    <w:t xml:space="preserve"> et </w:t>
+                  </w:r>
+                  <w:proofErr w:type="spellStart"/>
+                  <w:r>
+                    <w:t>netus</w:t>
+                  </w:r>
+                  <w:proofErr w:type="spellEnd"/>
                 </w:p>
                 <w:p>
                   <w:pPr>
@@ -838,7 +1911,63 @@
                     <w:t xml:space="preserve"> </w:t>
                   </w:r>
                   <w:r>
-                    <w:t>Eget velit aliquet sagittis id consectetur purus ut faucibus pulvinar</w:t>
+                    <w:t xml:space="preserve">Eget </w:t>
+                  </w:r>
+                  <w:proofErr w:type="spellStart"/>
+                  <w:r>
+                    <w:t>velit</w:t>
+                  </w:r>
+                  <w:proofErr w:type="spellEnd"/>
+                  <w:r>
+                    <w:t xml:space="preserve"> </w:t>
+                  </w:r>
+                  <w:proofErr w:type="spellStart"/>
+                  <w:r>
+                    <w:t>aliquet</w:t>
+                  </w:r>
+                  <w:proofErr w:type="spellEnd"/>
+                  <w:r>
+                    <w:t xml:space="preserve"> </w:t>
+                  </w:r>
+                  <w:proofErr w:type="spellStart"/>
+                  <w:r>
+                    <w:t>sagittis</w:t>
+                  </w:r>
+                  <w:proofErr w:type="spellEnd"/>
+                  <w:r>
+                    <w:t xml:space="preserve"> id </w:t>
+                  </w:r>
+                  <w:proofErr w:type="spellStart"/>
+                  <w:r>
+                    <w:t>consectetur</w:t>
+                  </w:r>
+                  <w:proofErr w:type="spellEnd"/>
+                  <w:r>
+                    <w:t xml:space="preserve"> </w:t>
+                  </w:r>
+                  <w:proofErr w:type="spellStart"/>
+                  <w:r>
+                    <w:t>purus</w:t>
+                  </w:r>
+                  <w:proofErr w:type="spellEnd"/>
+                  <w:r>
+                    <w:t xml:space="preserve"> </w:t>
+                  </w:r>
+                  <w:proofErr w:type="spellStart"/>
+                  <w:r>
+                    <w:t>ut</w:t>
+                  </w:r>
+                  <w:proofErr w:type="spellEnd"/>
+                  <w:r>
+                    <w:t xml:space="preserve"> </w:t>
+                  </w:r>
+                  <w:proofErr w:type="spellStart"/>
+                  <w:r>
+                    <w:t>faucibus</w:t>
+                  </w:r>
+                  <w:proofErr w:type="spellEnd"/>
+                  <w:r>
+                    <w:t xml:space="preserve"> pulvinar</w:t>
                   </w:r>
                 </w:p>
                 <w:p>
@@ -855,8 +1984,21 @@
                     <w:t xml:space="preserve"> </w:t>
                   </w:r>
                   <w:r>
-                    <w:t>Platea dictumst vestibulum rhoncus</w:t>
-                  </w:r>
+                    <w:t xml:space="preserve">Platea </w:t>
+                  </w:r>
+                  <w:proofErr w:type="spellStart"/>
+                  <w:r>
+                    <w:t>dictumst</w:t>
+                  </w:r>
+                  <w:proofErr w:type="spellEnd"/>
+                  <w:r>
+                    <w:t xml:space="preserve"> vestibulum </w:t>
+                  </w:r>
+                  <w:proofErr w:type="spellStart"/>
+                  <w:r>
+                    <w:t>rhoncus</w:t>
+                  </w:r>
+                  <w:proofErr w:type="spellEnd"/>
                 </w:p>
               </w:tc>
               <w:tc>
@@ -879,13 +2021,55 @@
                       <w:iCs/>
                     </w:rPr>
                   </w:pPr>
+                  <w:proofErr w:type="spellStart"/>
                   <w:r>
                     <w:rPr>
                       <w:i/>
                       <w:iCs/>
                     </w:rPr>
-                    <w:t xml:space="preserve">Tristique et egestas quis ipsum </w:t>
-                  </w:r>
+                    <w:t>Tristique</w:t>
+                  </w:r>
+                  <w:proofErr w:type="spellEnd"/>
+                  <w:r>
+                    <w:rPr>
+                      <w:i/>
+                      <w:iCs/>
+                    </w:rPr>
+                    <w:t xml:space="preserve"> et </w:t>
+                  </w:r>
+                  <w:proofErr w:type="spellStart"/>
+                  <w:r>
+                    <w:rPr>
+                      <w:i/>
+                      <w:iCs/>
+                    </w:rPr>
+                    <w:t>egestas</w:t>
+                  </w:r>
+                  <w:proofErr w:type="spellEnd"/>
+                  <w:r>
+                    <w:rPr>
+                      <w:i/>
+                      <w:iCs/>
+                    </w:rPr>
+                    <w:t xml:space="preserve"> </w:t>
+                  </w:r>
+                  <w:proofErr w:type="spellStart"/>
+                  <w:r>
+                    <w:rPr>
+                      <w:i/>
+                      <w:iCs/>
+                    </w:rPr>
+                    <w:t>quis</w:t>
+                  </w:r>
+                  <w:proofErr w:type="spellEnd"/>
+                  <w:r>
+                    <w:rPr>
+                      <w:i/>
+                      <w:iCs/>
+                    </w:rPr>
+                    <w:t xml:space="preserve"> ipsum </w:t>
+                  </w:r>
+                  <w:proofErr w:type="spellStart"/>
                   <w:r>
                     <w:rPr>
                       <w:rStyle w:val="Strong"/>
@@ -894,12 +2078,61 @@
                     </w:rPr>
                     <w:t>suspendisse</w:t>
                   </w:r>
+                  <w:proofErr w:type="spellEnd"/>
                   <w:r>
                     <w:rPr>
                       <w:i/>
                       <w:iCs/>
                     </w:rPr>
-                    <w:t xml:space="preserve"> ultrices. Elementum nisi quis.</w:t>
+                    <w:t xml:space="preserve"> </w:t>
+                  </w:r>
+                  <w:proofErr w:type="spellStart"/>
+                  <w:r>
+                    <w:rPr>
+                      <w:i/>
+                      <w:iCs/>
+                    </w:rPr>
+                    <w:t>ultrices</w:t>
+                  </w:r>
+                  <w:proofErr w:type="spellEnd"/>
+                  <w:r>
+                    <w:rPr>
+                      <w:i/>
+                      <w:iCs/>
+                    </w:rPr>
+                    <w:t xml:space="preserve">. </w:t>
+                  </w:r>
+                  <w:proofErr w:type="spellStart"/>
+                  <w:r>
+                    <w:rPr>
+                      <w:i/>
+                      <w:iCs/>
+                    </w:rPr>
+                    <w:t>Elementum</w:t>
+                  </w:r>
+                  <w:proofErr w:type="spellEnd"/>
+                  <w:r>
+                    <w:rPr>
+                      <w:i/>
+                      <w:iCs/>
+                    </w:rPr>
+                    <w:t xml:space="preserve"> nisi </w:t>
+                  </w:r>
+                  <w:proofErr w:type="spellStart"/>
+                  <w:r>
+                    <w:rPr>
+                      <w:i/>
+                      <w:iCs/>
+                    </w:rPr>
+                    <w:t>quis</w:t>
+                  </w:r>
+                  <w:proofErr w:type="spellEnd"/>
+                  <w:r>
+                    <w:rPr>
+                      <w:i/>
+                      <w:iCs/>
+                    </w:rPr>
+                    <w:t>.</w:t>
                   </w:r>
                 </w:p>
                 <w:p>
@@ -916,8 +2149,37 @@
                     <w:t xml:space="preserve"> </w:t>
                   </w:r>
                   <w:r>
-                    <w:t>Habitant morbi tristique senectus et netus</w:t>
-                  </w:r>
+                    <w:t xml:space="preserve">Habitant </w:t>
+                  </w:r>
+                  <w:proofErr w:type="spellStart"/>
+                  <w:r>
+                    <w:t>morbi</w:t>
+                  </w:r>
+                  <w:proofErr w:type="spellEnd"/>
+                  <w:r>
+                    <w:t xml:space="preserve"> </w:t>
+                  </w:r>
+                  <w:proofErr w:type="spellStart"/>
+                  <w:r>
+                    <w:t>tristique</w:t>
+                  </w:r>
+                  <w:proofErr w:type="spellEnd"/>
+                  <w:r>
+                    <w:t xml:space="preserve"> </w:t>
+                  </w:r>
+                  <w:proofErr w:type="spellStart"/>
+                  <w:r>
+                    <w:t>senectus</w:t>
+                  </w:r>
+                  <w:proofErr w:type="spellEnd"/>
+                  <w:r>
+                    <w:t xml:space="preserve"> et </w:t>
+                  </w:r>
+                  <w:proofErr w:type="spellStart"/>
+                  <w:r>
+                    <w:t>netus</w:t>
+                  </w:r>
+                  <w:proofErr w:type="spellEnd"/>
                 </w:p>
                 <w:p>
                   <w:pPr>
@@ -933,7 +2195,63 @@
                     <w:t xml:space="preserve"> </w:t>
                   </w:r>
                   <w:r>
-                    <w:t>Eget velit aliquet sagittis id consectetur purus ut faucibus pulvinar</w:t>
+                    <w:t xml:space="preserve">Eget </w:t>
+                  </w:r>
+                  <w:proofErr w:type="spellStart"/>
+                  <w:r>
+                    <w:t>velit</w:t>
+                  </w:r>
+                  <w:proofErr w:type="spellEnd"/>
+                  <w:r>
+                    <w:t xml:space="preserve"> </w:t>
+                  </w:r>
+                  <w:proofErr w:type="spellStart"/>
+                  <w:r>
+                    <w:t>aliquet</w:t>
+                  </w:r>
+                  <w:proofErr w:type="spellEnd"/>
+                  <w:r>
+                    <w:t xml:space="preserve"> </w:t>
+                  </w:r>
+                  <w:proofErr w:type="spellStart"/>
+                  <w:r>
+                    <w:t>sagittis</w:t>
+                  </w:r>
+                  <w:proofErr w:type="spellEnd"/>
+                  <w:r>
+                    <w:t xml:space="preserve"> id </w:t>
+                  </w:r>
+                  <w:proofErr w:type="spellStart"/>
+                  <w:r>
+                    <w:t>consectetur</w:t>
+                  </w:r>
+                  <w:proofErr w:type="spellEnd"/>
+                  <w:r>
+                    <w:t xml:space="preserve"> </w:t>
+                  </w:r>
+                  <w:proofErr w:type="spellStart"/>
+                  <w:r>
+                    <w:t>purus</w:t>
+                  </w:r>
+                  <w:proofErr w:type="spellEnd"/>
+                  <w:r>
+                    <w:t xml:space="preserve"> </w:t>
+                  </w:r>
+                  <w:proofErr w:type="spellStart"/>
+                  <w:r>
+                    <w:t>ut</w:t>
+                  </w:r>
+                  <w:proofErr w:type="spellEnd"/>
+                  <w:r>
+                    <w:t xml:space="preserve"> </w:t>
+                  </w:r>
+                  <w:proofErr w:type="spellStart"/>
+                  <w:r>
+                    <w:t>faucibus</w:t>
+                  </w:r>
+                  <w:proofErr w:type="spellEnd"/>
+                  <w:r>
+                    <w:t xml:space="preserve"> pulvinar</w:t>
                   </w:r>
                 </w:p>
                 <w:p>
@@ -950,8 +2268,21 @@
                     <w:t xml:space="preserve"> </w:t>
                   </w:r>
                   <w:r>
-                    <w:t>Platea dictumst vestibulum rhoncus</w:t>
-                  </w:r>
+                    <w:t xml:space="preserve">Platea </w:t>
+                  </w:r>
+                  <w:proofErr w:type="spellStart"/>
+                  <w:r>
+                    <w:t>dictumst</w:t>
+                  </w:r>
+                  <w:proofErr w:type="spellEnd"/>
+                  <w:r>
+                    <w:t xml:space="preserve"> vestibulum </w:t>
+                  </w:r>
+                  <w:proofErr w:type="spellStart"/>
+                  <w:r>
+                    <w:t>rhoncus</w:t>
+                  </w:r>
+                  <w:proofErr w:type="spellEnd"/>
                 </w:p>
               </w:tc>
             </w:tr>
@@ -1060,6 +2391,7 @@
               </w:rPr>
             </w:pPr>
             <w:r>
+              <w:lastRenderedPageBreak/>
               <w:t>Word Bank</w:t>
             </w:r>
           </w:p>
@@ -1103,8 +2435,13 @@
             <w:r>
               <w:br/>
             </w:r>
-            <w:r>
-              <w:t>item — item — item — item — item — item — item — item — item — item — item — item — item</w:t>
+            <w:proofErr w:type="spellStart"/>
+            <w:r>
+              <w:t>item</w:t>
+            </w:r>
+            <w:proofErr w:type="spellEnd"/>
+            <w:r>
+              <w:t xml:space="preserve"> — item — item — item — item — item — item — item — item — item — item — item — item</w:t>
             </w:r>
           </w:p>
         </w:tc>
@@ -1178,7 +2515,6 @@
                 <w:bCs w:val="0"/>
                 <w:smallCaps/>
               </w:rPr>
-              <w:lastRenderedPageBreak/>
               <w:t>Place Name</w:t>
             </w:r>
           </w:p>
@@ -1210,7 +2546,423 @@
                 <w:i/>
                 <w:iCs/>
               </w:rPr>
-              <w:t>Lorem ipsum dolor sit amet, consectetur adipiscing elit, sed do eiusmod tempor incididunt ut labore et dolore magna aliqua. In fermentum et sollicitudin ac orci. Convallis a cras semper auctor neque vitae tempus quam. Non nisi est sit amet. Tincidunt ornare massa eget egestas purus. Neque gravida in fermentum et sollicitudin ac orci phasellus.</w:t>
+              <w:t xml:space="preserve">Lorem ipsum dolor sit </w:t>
+            </w:r>
+            <w:proofErr w:type="spellStart"/>
+            <w:r>
+              <w:rPr>
+                <w:i/>
+                <w:iCs/>
+              </w:rPr>
+              <w:t>amet</w:t>
+            </w:r>
+            <w:proofErr w:type="spellEnd"/>
+            <w:r>
+              <w:rPr>
+                <w:i/>
+                <w:iCs/>
+              </w:rPr>
+              <w:t xml:space="preserve">, </w:t>
+            </w:r>
+            <w:proofErr w:type="spellStart"/>
+            <w:r>
+              <w:rPr>
+                <w:i/>
+                <w:iCs/>
+              </w:rPr>
+              <w:t>consectetur</w:t>
+            </w:r>
+            <w:proofErr w:type="spellEnd"/>
+            <w:r>
+              <w:rPr>
+                <w:i/>
+                <w:iCs/>
+              </w:rPr>
+              <w:t xml:space="preserve"> </w:t>
+            </w:r>
+            <w:proofErr w:type="spellStart"/>
+            <w:r>
+              <w:rPr>
+                <w:i/>
+                <w:iCs/>
+              </w:rPr>
+              <w:t>adipiscing</w:t>
+            </w:r>
+            <w:proofErr w:type="spellEnd"/>
+            <w:r>
+              <w:rPr>
+                <w:i/>
+                <w:iCs/>
+              </w:rPr>
+              <w:t xml:space="preserve"> </w:t>
+            </w:r>
+            <w:proofErr w:type="spellStart"/>
+            <w:r>
+              <w:rPr>
+                <w:i/>
+                <w:iCs/>
+              </w:rPr>
+              <w:t>elit</w:t>
+            </w:r>
+            <w:proofErr w:type="spellEnd"/>
+            <w:r>
+              <w:rPr>
+                <w:i/>
+                <w:iCs/>
+              </w:rPr>
+              <w:t xml:space="preserve">, sed do </w:t>
+            </w:r>
+            <w:proofErr w:type="spellStart"/>
+            <w:r>
+              <w:rPr>
+                <w:i/>
+                <w:iCs/>
+              </w:rPr>
+              <w:t>eiusmod</w:t>
+            </w:r>
+            <w:proofErr w:type="spellEnd"/>
+            <w:r>
+              <w:rPr>
+                <w:i/>
+                <w:iCs/>
+              </w:rPr>
+              <w:t xml:space="preserve"> </w:t>
+            </w:r>
+            <w:proofErr w:type="spellStart"/>
+            <w:r>
+              <w:rPr>
+                <w:i/>
+                <w:iCs/>
+              </w:rPr>
+              <w:t>tempor</w:t>
+            </w:r>
+            <w:proofErr w:type="spellEnd"/>
+            <w:r>
+              <w:rPr>
+                <w:i/>
+                <w:iCs/>
+              </w:rPr>
+              <w:t xml:space="preserve"> </w:t>
+            </w:r>
+            <w:proofErr w:type="spellStart"/>
+            <w:r>
+              <w:rPr>
+                <w:i/>
+                <w:iCs/>
+              </w:rPr>
+              <w:t>incididunt</w:t>
+            </w:r>
+            <w:proofErr w:type="spellEnd"/>
+            <w:r>
+              <w:rPr>
+                <w:i/>
+                <w:iCs/>
+              </w:rPr>
+              <w:t xml:space="preserve"> </w:t>
+            </w:r>
+            <w:proofErr w:type="spellStart"/>
+            <w:r>
+              <w:rPr>
+                <w:i/>
+                <w:iCs/>
+              </w:rPr>
+              <w:t>ut</w:t>
+            </w:r>
+            <w:proofErr w:type="spellEnd"/>
+            <w:r>
+              <w:rPr>
+                <w:i/>
+                <w:iCs/>
+              </w:rPr>
+              <w:t xml:space="preserve"> labore et dolore magna </w:t>
+            </w:r>
+            <w:proofErr w:type="spellStart"/>
+            <w:r>
+              <w:rPr>
+                <w:i/>
+                <w:iCs/>
+              </w:rPr>
+              <w:t>aliqua</w:t>
+            </w:r>
+            <w:proofErr w:type="spellEnd"/>
+            <w:r>
+              <w:rPr>
+                <w:i/>
+                <w:iCs/>
+              </w:rPr>
+              <w:t xml:space="preserve">. In fermentum et </w:t>
+            </w:r>
+            <w:proofErr w:type="spellStart"/>
+            <w:r>
+              <w:rPr>
+                <w:i/>
+                <w:iCs/>
+              </w:rPr>
+              <w:t>sollicitudin</w:t>
+            </w:r>
+            <w:proofErr w:type="spellEnd"/>
+            <w:r>
+              <w:rPr>
+                <w:i/>
+                <w:iCs/>
+              </w:rPr>
+              <w:t xml:space="preserve"> ac </w:t>
+            </w:r>
+            <w:proofErr w:type="spellStart"/>
+            <w:r>
+              <w:rPr>
+                <w:i/>
+                <w:iCs/>
+              </w:rPr>
+              <w:t>orci</w:t>
+            </w:r>
+            <w:proofErr w:type="spellEnd"/>
+            <w:r>
+              <w:rPr>
+                <w:i/>
+                <w:iCs/>
+              </w:rPr>
+              <w:t xml:space="preserve">. Convallis a </w:t>
+            </w:r>
+            <w:proofErr w:type="spellStart"/>
+            <w:r>
+              <w:rPr>
+                <w:i/>
+                <w:iCs/>
+              </w:rPr>
+              <w:t>cras</w:t>
+            </w:r>
+            <w:proofErr w:type="spellEnd"/>
+            <w:r>
+              <w:rPr>
+                <w:i/>
+                <w:iCs/>
+              </w:rPr>
+              <w:t xml:space="preserve"> semper auctor </w:t>
+            </w:r>
+            <w:proofErr w:type="spellStart"/>
+            <w:r>
+              <w:rPr>
+                <w:i/>
+                <w:iCs/>
+              </w:rPr>
+              <w:t>neque</w:t>
+            </w:r>
+            <w:proofErr w:type="spellEnd"/>
+            <w:r>
+              <w:rPr>
+                <w:i/>
+                <w:iCs/>
+              </w:rPr>
+              <w:t xml:space="preserve"> vitae tempus </w:t>
+            </w:r>
+            <w:proofErr w:type="spellStart"/>
+            <w:r>
+              <w:rPr>
+                <w:i/>
+                <w:iCs/>
+              </w:rPr>
+              <w:t>quam</w:t>
+            </w:r>
+            <w:proofErr w:type="spellEnd"/>
+            <w:r>
+              <w:rPr>
+                <w:i/>
+                <w:iCs/>
+              </w:rPr>
+              <w:t xml:space="preserve">. Non nisi </w:t>
+            </w:r>
+            <w:proofErr w:type="spellStart"/>
+            <w:r>
+              <w:rPr>
+                <w:i/>
+                <w:iCs/>
+              </w:rPr>
+              <w:t>est</w:t>
+            </w:r>
+            <w:proofErr w:type="spellEnd"/>
+            <w:r>
+              <w:rPr>
+                <w:i/>
+                <w:iCs/>
+              </w:rPr>
+              <w:t xml:space="preserve"> sit </w:t>
+            </w:r>
+            <w:proofErr w:type="spellStart"/>
+            <w:r>
+              <w:rPr>
+                <w:i/>
+                <w:iCs/>
+              </w:rPr>
+              <w:t>amet</w:t>
+            </w:r>
+            <w:proofErr w:type="spellEnd"/>
+            <w:r>
+              <w:rPr>
+                <w:i/>
+                <w:iCs/>
+              </w:rPr>
+              <w:t xml:space="preserve">. </w:t>
+            </w:r>
+            <w:proofErr w:type="spellStart"/>
+            <w:r>
+              <w:rPr>
+                <w:i/>
+                <w:iCs/>
+              </w:rPr>
+              <w:t>Tincidunt</w:t>
+            </w:r>
+            <w:proofErr w:type="spellEnd"/>
+            <w:r>
+              <w:rPr>
+                <w:i/>
+                <w:iCs/>
+              </w:rPr>
+              <w:t xml:space="preserve"> </w:t>
+            </w:r>
+            <w:proofErr w:type="spellStart"/>
+            <w:r>
+              <w:rPr>
+                <w:i/>
+                <w:iCs/>
+              </w:rPr>
+              <w:t>ornare</w:t>
+            </w:r>
+            <w:proofErr w:type="spellEnd"/>
+            <w:r>
+              <w:rPr>
+                <w:i/>
+                <w:iCs/>
+              </w:rPr>
+              <w:t xml:space="preserve"> </w:t>
+            </w:r>
+            <w:proofErr w:type="spellStart"/>
+            <w:r>
+              <w:rPr>
+                <w:i/>
+                <w:iCs/>
+              </w:rPr>
+              <w:t>massa</w:t>
+            </w:r>
+            <w:proofErr w:type="spellEnd"/>
+            <w:r>
+              <w:rPr>
+                <w:i/>
+                <w:iCs/>
+              </w:rPr>
+              <w:t xml:space="preserve"> </w:t>
+            </w:r>
+            <w:proofErr w:type="spellStart"/>
+            <w:r>
+              <w:rPr>
+                <w:i/>
+                <w:iCs/>
+              </w:rPr>
+              <w:t>eget</w:t>
+            </w:r>
+            <w:proofErr w:type="spellEnd"/>
+            <w:r>
+              <w:rPr>
+                <w:i/>
+                <w:iCs/>
+              </w:rPr>
+              <w:t xml:space="preserve"> </w:t>
+            </w:r>
+            <w:proofErr w:type="spellStart"/>
+            <w:r>
+              <w:rPr>
+                <w:i/>
+                <w:iCs/>
+              </w:rPr>
+              <w:t>egestas</w:t>
+            </w:r>
+            <w:proofErr w:type="spellEnd"/>
+            <w:r>
+              <w:rPr>
+                <w:i/>
+                <w:iCs/>
+              </w:rPr>
+              <w:t xml:space="preserve"> </w:t>
+            </w:r>
+            <w:proofErr w:type="spellStart"/>
+            <w:r>
+              <w:rPr>
+                <w:i/>
+                <w:iCs/>
+              </w:rPr>
+              <w:t>purus</w:t>
+            </w:r>
+            <w:proofErr w:type="spellEnd"/>
+            <w:r>
+              <w:rPr>
+                <w:i/>
+                <w:iCs/>
+              </w:rPr>
+              <w:t xml:space="preserve">. </w:t>
+            </w:r>
+            <w:proofErr w:type="spellStart"/>
+            <w:r>
+              <w:rPr>
+                <w:i/>
+                <w:iCs/>
+              </w:rPr>
+              <w:t>Neque</w:t>
+            </w:r>
+            <w:proofErr w:type="spellEnd"/>
+            <w:r>
+              <w:rPr>
+                <w:i/>
+                <w:iCs/>
+              </w:rPr>
+              <w:t xml:space="preserve"> gravida in fermentum et </w:t>
+            </w:r>
+            <w:proofErr w:type="spellStart"/>
+            <w:r>
+              <w:rPr>
+                <w:i/>
+                <w:iCs/>
+              </w:rPr>
+              <w:t>sollicitudin</w:t>
+            </w:r>
+            <w:proofErr w:type="spellEnd"/>
+            <w:r>
+              <w:rPr>
+                <w:i/>
+                <w:iCs/>
+              </w:rPr>
+              <w:t xml:space="preserve"> ac </w:t>
+            </w:r>
+            <w:proofErr w:type="spellStart"/>
+            <w:r>
+              <w:rPr>
+                <w:i/>
+                <w:iCs/>
+              </w:rPr>
+              <w:t>orci</w:t>
+            </w:r>
+            <w:proofErr w:type="spellEnd"/>
+            <w:r>
+              <w:rPr>
+                <w:i/>
+                <w:iCs/>
+              </w:rPr>
+              <w:t xml:space="preserve"> </w:t>
+            </w:r>
+            <w:proofErr w:type="spellStart"/>
+            <w:r>
+              <w:rPr>
+                <w:i/>
+                <w:iCs/>
+              </w:rPr>
+              <w:t>phasellus</w:t>
+            </w:r>
+            <w:proofErr w:type="spellEnd"/>
+            <w:r>
+              <w:rPr>
+                <w:i/>
+                <w:iCs/>
+              </w:rPr>
+              <w:t>.</w:t>
             </w:r>
           </w:p>
           <w:p>
@@ -1271,7 +3023,95 @@
                     <w:t xml:space="preserve"> </w:t>
                   </w:r>
                   <w:r>
-                    <w:t>In fermentum et sollicitudin ac orci. Convallis a cras semper auctor neque vitae tempus quam. Non nisi est sit amet. Tincidunt ornare massa eget.</w:t>
+                    <w:t xml:space="preserve">In fermentum et </w:t>
+                  </w:r>
+                  <w:proofErr w:type="spellStart"/>
+                  <w:r>
+                    <w:t>sollicitudin</w:t>
+                  </w:r>
+                  <w:proofErr w:type="spellEnd"/>
+                  <w:r>
+                    <w:t xml:space="preserve"> ac </w:t>
+                  </w:r>
+                  <w:proofErr w:type="spellStart"/>
+                  <w:r>
+                    <w:t>orci</w:t>
+                  </w:r>
+                  <w:proofErr w:type="spellEnd"/>
+                  <w:r>
+                    <w:t xml:space="preserve">. Convallis a </w:t>
+                  </w:r>
+                  <w:proofErr w:type="spellStart"/>
+                  <w:r>
+                    <w:t>cras</w:t>
+                  </w:r>
+                  <w:proofErr w:type="spellEnd"/>
+                  <w:r>
+                    <w:t xml:space="preserve"> semper auctor </w:t>
+                  </w:r>
+                  <w:proofErr w:type="spellStart"/>
+                  <w:r>
+                    <w:t>neque</w:t>
+                  </w:r>
+                  <w:proofErr w:type="spellEnd"/>
+                  <w:r>
+                    <w:t xml:space="preserve"> vitae tempus </w:t>
+                  </w:r>
+                  <w:proofErr w:type="spellStart"/>
+                  <w:r>
+                    <w:t>quam</w:t>
+                  </w:r>
+                  <w:proofErr w:type="spellEnd"/>
+                  <w:r>
+                    <w:t xml:space="preserve">. Non nisi </w:t>
+                  </w:r>
+                  <w:proofErr w:type="spellStart"/>
+                  <w:r>
+                    <w:t>est</w:t>
+                  </w:r>
+                  <w:proofErr w:type="spellEnd"/>
+                  <w:r>
+                    <w:t xml:space="preserve"> sit </w:t>
+                  </w:r>
+                  <w:proofErr w:type="spellStart"/>
+                  <w:r>
+                    <w:t>amet</w:t>
+                  </w:r>
+                  <w:proofErr w:type="spellEnd"/>
+                  <w:r>
+                    <w:t xml:space="preserve">. </w:t>
+                  </w:r>
+                  <w:proofErr w:type="spellStart"/>
+                  <w:r>
+                    <w:t>Tincidunt</w:t>
+                  </w:r>
+                  <w:proofErr w:type="spellEnd"/>
+                  <w:r>
+                    <w:t xml:space="preserve"> </w:t>
+                  </w:r>
+                  <w:proofErr w:type="spellStart"/>
+                  <w:r>
+                    <w:t>ornare</w:t>
+                  </w:r>
+                  <w:proofErr w:type="spellEnd"/>
+                  <w:r>
+                    <w:t xml:space="preserve"> </w:t>
+                  </w:r>
+                  <w:proofErr w:type="spellStart"/>
+                  <w:r>
+                    <w:t>massa</w:t>
+                  </w:r>
+                  <w:proofErr w:type="spellEnd"/>
+                  <w:r>
+                    <w:t xml:space="preserve"> </w:t>
+                  </w:r>
+                  <w:proofErr w:type="spellStart"/>
+                  <w:r>
+                    <w:t>eget</w:t>
+                  </w:r>
+                  <w:proofErr w:type="spellEnd"/>
+                  <w:r>
+                    <w:t>.</w:t>
                   </w:r>
                   <w:r>
                     <w:rPr>
@@ -1373,7 +3213,95 @@
                     <w:t xml:space="preserve"> </w:t>
                   </w:r>
                   <w:r>
-                    <w:t>In fermentum et sollicitudin ac orci. Convallis a cras semper auctor neque vitae tempus quam. Non nisi est sit amet. Tincidunt ornare massa eget.</w:t>
+                    <w:t xml:space="preserve">In fermentum et </w:t>
+                  </w:r>
+                  <w:proofErr w:type="spellStart"/>
+                  <w:r>
+                    <w:t>sollicitudin</w:t>
+                  </w:r>
+                  <w:proofErr w:type="spellEnd"/>
+                  <w:r>
+                    <w:t xml:space="preserve"> ac </w:t>
+                  </w:r>
+                  <w:proofErr w:type="spellStart"/>
+                  <w:r>
+                    <w:t>orci</w:t>
+                  </w:r>
+                  <w:proofErr w:type="spellEnd"/>
+                  <w:r>
+                    <w:t xml:space="preserve">. Convallis a </w:t>
+                  </w:r>
+                  <w:proofErr w:type="spellStart"/>
+                  <w:r>
+                    <w:t>cras</w:t>
+                  </w:r>
+                  <w:proofErr w:type="spellEnd"/>
+                  <w:r>
+                    <w:t xml:space="preserve"> semper auctor </w:t>
+                  </w:r>
+                  <w:proofErr w:type="spellStart"/>
+                  <w:r>
+                    <w:t>neque</w:t>
+                  </w:r>
+                  <w:proofErr w:type="spellEnd"/>
+                  <w:r>
+                    <w:t xml:space="preserve"> vitae tempus </w:t>
+                  </w:r>
+                  <w:proofErr w:type="spellStart"/>
+                  <w:r>
+                    <w:t>quam</w:t>
+                  </w:r>
+                  <w:proofErr w:type="spellEnd"/>
+                  <w:r>
+                    <w:t xml:space="preserve">. Non nisi </w:t>
+                  </w:r>
+                  <w:proofErr w:type="spellStart"/>
+                  <w:r>
+                    <w:t>est</w:t>
+                  </w:r>
+                  <w:proofErr w:type="spellEnd"/>
+                  <w:r>
+                    <w:t xml:space="preserve"> sit </w:t>
+                  </w:r>
+                  <w:proofErr w:type="spellStart"/>
+                  <w:r>
+                    <w:t>amet</w:t>
+                  </w:r>
+                  <w:proofErr w:type="spellEnd"/>
+                  <w:r>
+                    <w:t xml:space="preserve">. </w:t>
+                  </w:r>
+                  <w:proofErr w:type="spellStart"/>
+                  <w:r>
+                    <w:t>Tincidunt</w:t>
+                  </w:r>
+                  <w:proofErr w:type="spellEnd"/>
+                  <w:r>
+                    <w:t xml:space="preserve"> </w:t>
+                  </w:r>
+                  <w:proofErr w:type="spellStart"/>
+                  <w:r>
+                    <w:t>ornare</w:t>
+                  </w:r>
+                  <w:proofErr w:type="spellEnd"/>
+                  <w:r>
+                    <w:t xml:space="preserve"> </w:t>
+                  </w:r>
+                  <w:proofErr w:type="spellStart"/>
+                  <w:r>
+                    <w:t>massa</w:t>
+                  </w:r>
+                  <w:proofErr w:type="spellEnd"/>
+                  <w:r>
+                    <w:t xml:space="preserve"> </w:t>
+                  </w:r>
+                  <w:proofErr w:type="spellStart"/>
+                  <w:r>
+                    <w:t>eget</w:t>
+                  </w:r>
+                  <w:proofErr w:type="spellEnd"/>
+                  <w:r>
+                    <w:t>.</w:t>
                   </w:r>
                 </w:p>
               </w:tc>
@@ -1427,17 +3355,113 @@
                       </v:shape>
                     </w:pict>
                   </w:r>
+                  <w:proofErr w:type="spellStart"/>
                   <w:r>
                     <w:rPr>
                       <w:rStyle w:val="Strong"/>
                     </w:rPr>
-                    <w:t>Tamily’s Fishery.</w:t>
-                  </w:r>
-                  <w:r>
-                    <w:t xml:space="preserve"> </w:t>
-                  </w:r>
-                  <w:r>
-                    <w:t>In fermentum et sollicitudin ac orci. Convallis a cras semper auctor neque vitae tempus quam. Non nisi est sit amet. Tincidunt ornare massa eget.</w:t>
+                    <w:t>Tamily’s</w:t>
+                  </w:r>
+                  <w:proofErr w:type="spellEnd"/>
+                  <w:r>
+                    <w:rPr>
+                      <w:rStyle w:val="Strong"/>
+                    </w:rPr>
+                    <w:t xml:space="preserve"> Fishery.</w:t>
+                  </w:r>
+                  <w:r>
+                    <w:t xml:space="preserve"> </w:t>
+                  </w:r>
+                  <w:r>
+                    <w:t xml:space="preserve">In fermentum et </w:t>
+                  </w:r>
+                  <w:proofErr w:type="spellStart"/>
+                  <w:r>
+                    <w:t>sollicitudin</w:t>
+                  </w:r>
+                  <w:proofErr w:type="spellEnd"/>
+                  <w:r>
+                    <w:t xml:space="preserve"> ac </w:t>
+                  </w:r>
+                  <w:proofErr w:type="spellStart"/>
+                  <w:r>
+                    <w:t>orci</w:t>
+                  </w:r>
+                  <w:proofErr w:type="spellEnd"/>
+                  <w:r>
+                    <w:t xml:space="preserve">. Convallis a </w:t>
+                  </w:r>
+                  <w:proofErr w:type="spellStart"/>
+                  <w:r>
+                    <w:t>cras</w:t>
+                  </w:r>
+                  <w:proofErr w:type="spellEnd"/>
+                  <w:r>
+                    <w:t xml:space="preserve"> semper auctor </w:t>
+                  </w:r>
+                  <w:proofErr w:type="spellStart"/>
+                  <w:r>
+                    <w:t>neque</w:t>
+                  </w:r>
+                  <w:proofErr w:type="spellEnd"/>
+                  <w:r>
+                    <w:t xml:space="preserve"> vitae tempus </w:t>
+                  </w:r>
+                  <w:proofErr w:type="spellStart"/>
+                  <w:r>
+                    <w:t>quam</w:t>
+                  </w:r>
+                  <w:proofErr w:type="spellEnd"/>
+                  <w:r>
+                    <w:t xml:space="preserve">. Non nisi </w:t>
+                  </w:r>
+                  <w:proofErr w:type="spellStart"/>
+                  <w:r>
+                    <w:t>est</w:t>
+                  </w:r>
+                  <w:proofErr w:type="spellEnd"/>
+                  <w:r>
+                    <w:t xml:space="preserve"> sit </w:t>
+                  </w:r>
+                  <w:proofErr w:type="spellStart"/>
+                  <w:r>
+                    <w:t>amet</w:t>
+                  </w:r>
+                  <w:proofErr w:type="spellEnd"/>
+                  <w:r>
+                    <w:t xml:space="preserve">. </w:t>
+                  </w:r>
+                  <w:proofErr w:type="spellStart"/>
+                  <w:r>
+                    <w:t>Tincidunt</w:t>
+                  </w:r>
+                  <w:proofErr w:type="spellEnd"/>
+                  <w:r>
+                    <w:t xml:space="preserve"> </w:t>
+                  </w:r>
+                  <w:proofErr w:type="spellStart"/>
+                  <w:r>
+                    <w:t>ornare</w:t>
+                  </w:r>
+                  <w:proofErr w:type="spellEnd"/>
+                  <w:r>
+                    <w:t xml:space="preserve"> </w:t>
+                  </w:r>
+                  <w:proofErr w:type="spellStart"/>
+                  <w:r>
+                    <w:t>massa</w:t>
+                  </w:r>
+                  <w:proofErr w:type="spellEnd"/>
+                  <w:r>
+                    <w:t xml:space="preserve"> </w:t>
+                  </w:r>
+                  <w:proofErr w:type="spellStart"/>
+                  <w:r>
+                    <w:t>eget</w:t>
+                  </w:r>
+                  <w:proofErr w:type="spellEnd"/>
+                  <w:r>
+                    <w:t>.</w:t>
                   </w:r>
                 </w:p>
               </w:tc>
@@ -1489,17 +3513,113 @@
                       </v:shape>
                     </w:pict>
                   </w:r>
+                  <w:proofErr w:type="spellStart"/>
                   <w:r>
                     <w:rPr>
                       <w:rStyle w:val="Strong"/>
                     </w:rPr>
-                    <w:t>Menhemes Manor.</w:t>
-                  </w:r>
-                  <w:r>
-                    <w:t xml:space="preserve"> </w:t>
-                  </w:r>
-                  <w:r>
-                    <w:t>In fermentum et sollicitudin ac orci. Convallis a cras semper auctor neque vitae tempus quam. Non nisi est sit amet. Tincidunt ornare massa eget.</w:t>
+                    <w:t>Menhemes</w:t>
+                  </w:r>
+                  <w:proofErr w:type="spellEnd"/>
+                  <w:r>
+                    <w:rPr>
+                      <w:rStyle w:val="Strong"/>
+                    </w:rPr>
+                    <w:t xml:space="preserve"> Manor.</w:t>
+                  </w:r>
+                  <w:r>
+                    <w:t xml:space="preserve"> </w:t>
+                  </w:r>
+                  <w:r>
+                    <w:t xml:space="preserve">In fermentum et </w:t>
+                  </w:r>
+                  <w:proofErr w:type="spellStart"/>
+                  <w:r>
+                    <w:t>sollicitudin</w:t>
+                  </w:r>
+                  <w:proofErr w:type="spellEnd"/>
+                  <w:r>
+                    <w:t xml:space="preserve"> ac </w:t>
+                  </w:r>
+                  <w:proofErr w:type="spellStart"/>
+                  <w:r>
+                    <w:t>orci</w:t>
+                  </w:r>
+                  <w:proofErr w:type="spellEnd"/>
+                  <w:r>
+                    <w:t xml:space="preserve">. Convallis a </w:t>
+                  </w:r>
+                  <w:proofErr w:type="spellStart"/>
+                  <w:r>
+                    <w:t>cras</w:t>
+                  </w:r>
+                  <w:proofErr w:type="spellEnd"/>
+                  <w:r>
+                    <w:t xml:space="preserve"> semper auctor </w:t>
+                  </w:r>
+                  <w:proofErr w:type="spellStart"/>
+                  <w:r>
+                    <w:t>neque</w:t>
+                  </w:r>
+                  <w:proofErr w:type="spellEnd"/>
+                  <w:r>
+                    <w:t xml:space="preserve"> vitae tempus </w:t>
+                  </w:r>
+                  <w:proofErr w:type="spellStart"/>
+                  <w:r>
+                    <w:t>quam</w:t>
+                  </w:r>
+                  <w:proofErr w:type="spellEnd"/>
+                  <w:r>
+                    <w:t xml:space="preserve">. Non nisi </w:t>
+                  </w:r>
+                  <w:proofErr w:type="spellStart"/>
+                  <w:r>
+                    <w:t>est</w:t>
+                  </w:r>
+                  <w:proofErr w:type="spellEnd"/>
+                  <w:r>
+                    <w:t xml:space="preserve"> sit </w:t>
+                  </w:r>
+                  <w:proofErr w:type="spellStart"/>
+                  <w:r>
+                    <w:t>amet</w:t>
+                  </w:r>
+                  <w:proofErr w:type="spellEnd"/>
+                  <w:r>
+                    <w:t xml:space="preserve">. </w:t>
+                  </w:r>
+                  <w:proofErr w:type="spellStart"/>
+                  <w:r>
+                    <w:t>Tincidunt</w:t>
+                  </w:r>
+                  <w:proofErr w:type="spellEnd"/>
+                  <w:r>
+                    <w:t xml:space="preserve"> </w:t>
+                  </w:r>
+                  <w:proofErr w:type="spellStart"/>
+                  <w:r>
+                    <w:t>ornare</w:t>
+                  </w:r>
+                  <w:proofErr w:type="spellEnd"/>
+                  <w:r>
+                    <w:t xml:space="preserve"> </w:t>
+                  </w:r>
+                  <w:proofErr w:type="spellStart"/>
+                  <w:r>
+                    <w:t>massa</w:t>
+                  </w:r>
+                  <w:proofErr w:type="spellEnd"/>
+                  <w:r>
+                    <w:t xml:space="preserve"> </w:t>
+                  </w:r>
+                  <w:proofErr w:type="spellStart"/>
+                  <w:r>
+                    <w:t>eget</w:t>
+                  </w:r>
+                  <w:proofErr w:type="spellEnd"/>
+                  <w:r>
+                    <w:t>.</w:t>
                   </w:r>
                 </w:p>
               </w:tc>
@@ -1651,7 +3771,79 @@
                     <w:t xml:space="preserve"> </w:t>
                   </w:r>
                   <w:r>
-                    <w:t xml:space="preserve">Lorem ipsum dolor sit amet, consectetur adipiscing elit, sed do eiusmod tempor incididunt ut labore et dolore magna aliqua. </w:t>
+                    <w:t xml:space="preserve">Lorem ipsum dolor sit </w:t>
+                  </w:r>
+                  <w:proofErr w:type="spellStart"/>
+                  <w:r>
+                    <w:t>amet</w:t>
+                  </w:r>
+                  <w:proofErr w:type="spellEnd"/>
+                  <w:r>
+                    <w:t xml:space="preserve">, </w:t>
+                  </w:r>
+                  <w:proofErr w:type="spellStart"/>
+                  <w:r>
+                    <w:t>consectetur</w:t>
+                  </w:r>
+                  <w:proofErr w:type="spellEnd"/>
+                  <w:r>
+                    <w:t xml:space="preserve"> </w:t>
+                  </w:r>
+                  <w:proofErr w:type="spellStart"/>
+                  <w:r>
+                    <w:t>adipiscing</w:t>
+                  </w:r>
+                  <w:proofErr w:type="spellEnd"/>
+                  <w:r>
+                    <w:t xml:space="preserve"> </w:t>
+                  </w:r>
+                  <w:proofErr w:type="spellStart"/>
+                  <w:r>
+                    <w:t>elit</w:t>
+                  </w:r>
+                  <w:proofErr w:type="spellEnd"/>
+                  <w:r>
+                    <w:t xml:space="preserve">, sed do </w:t>
+                  </w:r>
+                  <w:proofErr w:type="spellStart"/>
+                  <w:r>
+                    <w:t>eiusmod</w:t>
+                  </w:r>
+                  <w:proofErr w:type="spellEnd"/>
+                  <w:r>
+                    <w:t xml:space="preserve"> </w:t>
+                  </w:r>
+                  <w:proofErr w:type="spellStart"/>
+                  <w:r>
+                    <w:t>tempor</w:t>
+                  </w:r>
+                  <w:proofErr w:type="spellEnd"/>
+                  <w:r>
+                    <w:t xml:space="preserve"> </w:t>
+                  </w:r>
+                  <w:proofErr w:type="spellStart"/>
+                  <w:r>
+                    <w:t>incididunt</w:t>
+                  </w:r>
+                  <w:proofErr w:type="spellEnd"/>
+                  <w:r>
+                    <w:t xml:space="preserve"> </w:t>
+                  </w:r>
+                  <w:proofErr w:type="spellStart"/>
+                  <w:r>
+                    <w:t>ut</w:t>
+                  </w:r>
+                  <w:proofErr w:type="spellEnd"/>
+                  <w:r>
+                    <w:t xml:space="preserve"> labore et dolore magna </w:t>
+                  </w:r>
+                  <w:proofErr w:type="spellStart"/>
+                  <w:r>
+                    <w:t>aliqua</w:t>
+                  </w:r>
+                  <w:proofErr w:type="spellEnd"/>
+                  <w:r>
+                    <w:t xml:space="preserve">. </w:t>
                   </w:r>
                 </w:p>
                 <w:p>
@@ -1694,7 +3886,79 @@
                     <w:t xml:space="preserve"> </w:t>
                   </w:r>
                   <w:r>
-                    <w:t xml:space="preserve">Lorem ipsum dolor sit amet, consectetur adipiscing elit, sed do eiusmod tempor incididunt ut labore et dolore magna aliqua. </w:t>
+                    <w:t xml:space="preserve">Lorem ipsum dolor sit </w:t>
+                  </w:r>
+                  <w:proofErr w:type="spellStart"/>
+                  <w:r>
+                    <w:t>amet</w:t>
+                  </w:r>
+                  <w:proofErr w:type="spellEnd"/>
+                  <w:r>
+                    <w:t xml:space="preserve">, </w:t>
+                  </w:r>
+                  <w:proofErr w:type="spellStart"/>
+                  <w:r>
+                    <w:t>consectetur</w:t>
+                  </w:r>
+                  <w:proofErr w:type="spellEnd"/>
+                  <w:r>
+                    <w:t xml:space="preserve"> </w:t>
+                  </w:r>
+                  <w:proofErr w:type="spellStart"/>
+                  <w:r>
+                    <w:t>adipiscing</w:t>
+                  </w:r>
+                  <w:proofErr w:type="spellEnd"/>
+                  <w:r>
+                    <w:t xml:space="preserve"> </w:t>
+                  </w:r>
+                  <w:proofErr w:type="spellStart"/>
+                  <w:r>
+                    <w:t>elit</w:t>
+                  </w:r>
+                  <w:proofErr w:type="spellEnd"/>
+                  <w:r>
+                    <w:t xml:space="preserve">, sed do </w:t>
+                  </w:r>
+                  <w:proofErr w:type="spellStart"/>
+                  <w:r>
+                    <w:t>eiusmod</w:t>
+                  </w:r>
+                  <w:proofErr w:type="spellEnd"/>
+                  <w:r>
+                    <w:t xml:space="preserve"> </w:t>
+                  </w:r>
+                  <w:proofErr w:type="spellStart"/>
+                  <w:r>
+                    <w:t>tempor</w:t>
+                  </w:r>
+                  <w:proofErr w:type="spellEnd"/>
+                  <w:r>
+                    <w:t xml:space="preserve"> </w:t>
+                  </w:r>
+                  <w:proofErr w:type="spellStart"/>
+                  <w:r>
+                    <w:t>incididunt</w:t>
+                  </w:r>
+                  <w:proofErr w:type="spellEnd"/>
+                  <w:r>
+                    <w:t xml:space="preserve"> </w:t>
+                  </w:r>
+                  <w:proofErr w:type="spellStart"/>
+                  <w:r>
+                    <w:t>ut</w:t>
+                  </w:r>
+                  <w:proofErr w:type="spellEnd"/>
+                  <w:r>
+                    <w:t xml:space="preserve"> labore et dolore magna </w:t>
+                  </w:r>
+                  <w:proofErr w:type="spellStart"/>
+                  <w:r>
+                    <w:t>aliqua</w:t>
+                  </w:r>
+                  <w:proofErr w:type="spellEnd"/>
+                  <w:r>
+                    <w:t xml:space="preserve">. </w:t>
                   </w:r>
                 </w:p>
                 <w:p>
@@ -1737,7 +4001,79 @@
                     <w:t xml:space="preserve"> </w:t>
                   </w:r>
                   <w:r>
-                    <w:t xml:space="preserve">Lorem ipsum dolor sit amet, consectetur adipiscing elit, sed do eiusmod tempor incididunt ut labore et dolore magna aliqua. </w:t>
+                    <w:t xml:space="preserve">Lorem ipsum dolor sit </w:t>
+                  </w:r>
+                  <w:proofErr w:type="spellStart"/>
+                  <w:r>
+                    <w:t>amet</w:t>
+                  </w:r>
+                  <w:proofErr w:type="spellEnd"/>
+                  <w:r>
+                    <w:t xml:space="preserve">, </w:t>
+                  </w:r>
+                  <w:proofErr w:type="spellStart"/>
+                  <w:r>
+                    <w:t>consectetur</w:t>
+                  </w:r>
+                  <w:proofErr w:type="spellEnd"/>
+                  <w:r>
+                    <w:t xml:space="preserve"> </w:t>
+                  </w:r>
+                  <w:proofErr w:type="spellStart"/>
+                  <w:r>
+                    <w:t>adipiscing</w:t>
+                  </w:r>
+                  <w:proofErr w:type="spellEnd"/>
+                  <w:r>
+                    <w:t xml:space="preserve"> </w:t>
+                  </w:r>
+                  <w:proofErr w:type="spellStart"/>
+                  <w:r>
+                    <w:t>elit</w:t>
+                  </w:r>
+                  <w:proofErr w:type="spellEnd"/>
+                  <w:r>
+                    <w:t xml:space="preserve">, sed do </w:t>
+                  </w:r>
+                  <w:proofErr w:type="spellStart"/>
+                  <w:r>
+                    <w:t>eiusmod</w:t>
+                  </w:r>
+                  <w:proofErr w:type="spellEnd"/>
+                  <w:r>
+                    <w:t xml:space="preserve"> </w:t>
+                  </w:r>
+                  <w:proofErr w:type="spellStart"/>
+                  <w:r>
+                    <w:t>tempor</w:t>
+                  </w:r>
+                  <w:proofErr w:type="spellEnd"/>
+                  <w:r>
+                    <w:t xml:space="preserve"> </w:t>
+                  </w:r>
+                  <w:proofErr w:type="spellStart"/>
+                  <w:r>
+                    <w:t>incididunt</w:t>
+                  </w:r>
+                  <w:proofErr w:type="spellEnd"/>
+                  <w:r>
+                    <w:t xml:space="preserve"> </w:t>
+                  </w:r>
+                  <w:proofErr w:type="spellStart"/>
+                  <w:r>
+                    <w:t>ut</w:t>
+                  </w:r>
+                  <w:proofErr w:type="spellEnd"/>
+                  <w:r>
+                    <w:t xml:space="preserve"> labore et dolore magna </w:t>
+                  </w:r>
+                  <w:proofErr w:type="spellStart"/>
+                  <w:r>
+                    <w:t>aliqua</w:t>
+                  </w:r>
+                  <w:proofErr w:type="spellEnd"/>
+                  <w:r>
+                    <w:t xml:space="preserve">. </w:t>
                   </w:r>
                 </w:p>
                 <w:p>
@@ -1792,7 +4128,79 @@
         <w:t xml:space="preserve">cene: </w:t>
       </w:r>
       <w:r>
-        <w:t>Lorem ipsum dolor sit amet, consectetur adipiscing elit, sed do eiusmod tempor incididunt ut labore et dolore magna aliqua.</w:t>
+        <w:t xml:space="preserve">Lorem ipsum dolor sit </w:t>
+      </w:r>
+      <w:proofErr w:type="spellStart"/>
+      <w:r>
+        <w:t>amet</w:t>
+      </w:r>
+      <w:proofErr w:type="spellEnd"/>
+      <w:r>
+        <w:t xml:space="preserve">, </w:t>
+      </w:r>
+      <w:proofErr w:type="spellStart"/>
+      <w:r>
+        <w:t>consectetur</w:t>
+      </w:r>
+      <w:proofErr w:type="spellEnd"/>
+      <w:r>
+        <w:t xml:space="preserve"> </w:t>
+      </w:r>
+      <w:proofErr w:type="spellStart"/>
+      <w:r>
+        <w:t>adipiscing</w:t>
+      </w:r>
+      <w:proofErr w:type="spellEnd"/>
+      <w:r>
+        <w:t xml:space="preserve"> </w:t>
+      </w:r>
+      <w:proofErr w:type="spellStart"/>
+      <w:r>
+        <w:t>elit</w:t>
+      </w:r>
+      <w:proofErr w:type="spellEnd"/>
+      <w:r>
+        <w:t xml:space="preserve">, sed do </w:t>
+      </w:r>
+      <w:proofErr w:type="spellStart"/>
+      <w:r>
+        <w:t>eiusmod</w:t>
+      </w:r>
+      <w:proofErr w:type="spellEnd"/>
+      <w:r>
+        <w:t xml:space="preserve"> </w:t>
+      </w:r>
+      <w:proofErr w:type="spellStart"/>
+      <w:r>
+        <w:t>tempor</w:t>
+      </w:r>
+      <w:proofErr w:type="spellEnd"/>
+      <w:r>
+        <w:t xml:space="preserve"> </w:t>
+      </w:r>
+      <w:proofErr w:type="spellStart"/>
+      <w:r>
+        <w:t>incididunt</w:t>
+      </w:r>
+      <w:proofErr w:type="spellEnd"/>
+      <w:r>
+        <w:t xml:space="preserve"> </w:t>
+      </w:r>
+      <w:proofErr w:type="spellStart"/>
+      <w:r>
+        <w:t>ut</w:t>
+      </w:r>
+      <w:proofErr w:type="spellEnd"/>
+      <w:r>
+        <w:t xml:space="preserve"> labore et dolore magna </w:t>
+      </w:r>
+      <w:proofErr w:type="spellStart"/>
+      <w:r>
+        <w:t>aliqua</w:t>
+      </w:r>
+      <w:proofErr w:type="spellEnd"/>
+      <w:r>
+        <w:t>.</w:t>
       </w:r>
     </w:p>
     <w:p>
@@ -1813,7 +4221,79 @@
         <w:t xml:space="preserve"> </w:t>
       </w:r>
       <w:r>
-        <w:t>Lorem ipsum dolor sit amet, consectetur adipiscing elit, sed do eiusmod tempor incididunt ut labore et dolore magna aliqua.</w:t>
+        <w:t xml:space="preserve">Lorem ipsum dolor sit </w:t>
+      </w:r>
+      <w:proofErr w:type="spellStart"/>
+      <w:r>
+        <w:t>amet</w:t>
+      </w:r>
+      <w:proofErr w:type="spellEnd"/>
+      <w:r>
+        <w:t xml:space="preserve">, </w:t>
+      </w:r>
+      <w:proofErr w:type="spellStart"/>
+      <w:r>
+        <w:t>consectetur</w:t>
+      </w:r>
+      <w:proofErr w:type="spellEnd"/>
+      <w:r>
+        <w:t xml:space="preserve"> </w:t>
+      </w:r>
+      <w:proofErr w:type="spellStart"/>
+      <w:r>
+        <w:t>adipiscing</w:t>
+      </w:r>
+      <w:proofErr w:type="spellEnd"/>
+      <w:r>
+        <w:t xml:space="preserve"> </w:t>
+      </w:r>
+      <w:proofErr w:type="spellStart"/>
+      <w:r>
+        <w:t>elit</w:t>
+      </w:r>
+      <w:proofErr w:type="spellEnd"/>
+      <w:r>
+        <w:t xml:space="preserve">, sed do </w:t>
+      </w:r>
+      <w:proofErr w:type="spellStart"/>
+      <w:r>
+        <w:t>eiusmod</w:t>
+      </w:r>
+      <w:proofErr w:type="spellEnd"/>
+      <w:r>
+        <w:t xml:space="preserve"> </w:t>
+      </w:r>
+      <w:proofErr w:type="spellStart"/>
+      <w:r>
+        <w:t>tempor</w:t>
+      </w:r>
+      <w:proofErr w:type="spellEnd"/>
+      <w:r>
+        <w:t xml:space="preserve"> </w:t>
+      </w:r>
+      <w:proofErr w:type="spellStart"/>
+      <w:r>
+        <w:t>incididunt</w:t>
+      </w:r>
+      <w:proofErr w:type="spellEnd"/>
+      <w:r>
+        <w:t xml:space="preserve"> </w:t>
+      </w:r>
+      <w:proofErr w:type="spellStart"/>
+      <w:r>
+        <w:t>ut</w:t>
+      </w:r>
+      <w:proofErr w:type="spellEnd"/>
+      <w:r>
+        <w:t xml:space="preserve"> labore et dolore magna </w:t>
+      </w:r>
+      <w:proofErr w:type="spellStart"/>
+      <w:r>
+        <w:t>aliqua</w:t>
+      </w:r>
+      <w:proofErr w:type="spellEnd"/>
+      <w:r>
+        <w:t>.</w:t>
       </w:r>
     </w:p>
     <w:p>
@@ -1828,7 +4308,79 @@
         <w:t xml:space="preserve">Buildings: </w:t>
       </w:r>
       <w:r>
-        <w:t>Lorem ipsum dolor sit amet, consectetur adipiscing elit, sed do eiusmod tempor incididunt ut labore et dolore magna aliqua.</w:t>
+        <w:t xml:space="preserve">Lorem ipsum dolor sit </w:t>
+      </w:r>
+      <w:proofErr w:type="spellStart"/>
+      <w:r>
+        <w:t>amet</w:t>
+      </w:r>
+      <w:proofErr w:type="spellEnd"/>
+      <w:r>
+        <w:t xml:space="preserve">, </w:t>
+      </w:r>
+      <w:proofErr w:type="spellStart"/>
+      <w:r>
+        <w:t>consectetur</w:t>
+      </w:r>
+      <w:proofErr w:type="spellEnd"/>
+      <w:r>
+        <w:t xml:space="preserve"> </w:t>
+      </w:r>
+      <w:proofErr w:type="spellStart"/>
+      <w:r>
+        <w:t>adipiscing</w:t>
+      </w:r>
+      <w:proofErr w:type="spellEnd"/>
+      <w:r>
+        <w:t xml:space="preserve"> </w:t>
+      </w:r>
+      <w:proofErr w:type="spellStart"/>
+      <w:r>
+        <w:t>elit</w:t>
+      </w:r>
+      <w:proofErr w:type="spellEnd"/>
+      <w:r>
+        <w:t xml:space="preserve">, sed do </w:t>
+      </w:r>
+      <w:proofErr w:type="spellStart"/>
+      <w:r>
+        <w:t>eiusmod</w:t>
+      </w:r>
+      <w:proofErr w:type="spellEnd"/>
+      <w:r>
+        <w:t xml:space="preserve"> </w:t>
+      </w:r>
+      <w:proofErr w:type="spellStart"/>
+      <w:r>
+        <w:t>tempor</w:t>
+      </w:r>
+      <w:proofErr w:type="spellEnd"/>
+      <w:r>
+        <w:t xml:space="preserve"> </w:t>
+      </w:r>
+      <w:proofErr w:type="spellStart"/>
+      <w:r>
+        <w:t>incididunt</w:t>
+      </w:r>
+      <w:proofErr w:type="spellEnd"/>
+      <w:r>
+        <w:t xml:space="preserve"> </w:t>
+      </w:r>
+      <w:proofErr w:type="spellStart"/>
+      <w:r>
+        <w:t>ut</w:t>
+      </w:r>
+      <w:proofErr w:type="spellEnd"/>
+      <w:r>
+        <w:t xml:space="preserve"> labore et dolore magna </w:t>
+      </w:r>
+      <w:proofErr w:type="spellStart"/>
+      <w:r>
+        <w:t>aliqua</w:t>
+      </w:r>
+      <w:proofErr w:type="spellEnd"/>
+      <w:r>
+        <w:t>.</w:t>
       </w:r>
     </w:p>
     <w:p>
@@ -2315,7 +4867,7 @@
 </file>
 
 <file path=word/endnotes.xml><?xml version="1.0" encoding="utf-8"?>
-<w:endnotes xmlns:wpc="http://schemas.microsoft.com/office/word/2010/wordprocessingCanvas" xmlns:cx="http://schemas.microsoft.com/office/drawing/2014/chartex" xmlns:cx1="http://schemas.microsoft.com/office/drawing/2015/9/8/chartex" xmlns:cx2="http://schemas.microsoft.com/office/drawing/2015/10/21/chartex" xmlns:cx3="http://schemas.microsoft.com/office/drawing/2016/5/9/chartex" xmlns:cx4="http://schemas.microsoft.com/office/drawing/2016/5/10/chartex" xmlns:cx5="http://schemas.microsoft.com/office/drawing/2016/5/11/chartex" xmlns:cx6="http://schemas.microsoft.com/office/drawing/2016/5/12/chartex" xmlns:cx7="http://schemas.microsoft.com/office/drawing/2016/5/13/chartex" xmlns:cx8="http://schemas.microsoft.com/office/drawing/2016/5/14/chartex" xmlns:mc="http://schemas.openxmlformats.org/markup-compatibility/2006" xmlns:aink="http://schemas.microsoft.com/office/drawing/2016/ink" xmlns:am3d="http://schemas.microsoft.com/office/drawing/2017/model3d" xmlns:o="urn:schemas-microsoft-com:office:office" xmlns:oel="http://schemas.microsoft.com/office/2019/extlst" xmlns:r="http://schemas.openxmlformats.org/officeDocument/2006/relationships" xmlns:m="http://schemas.openxmlformats.org/officeDocument/2006/math" xmlns:v="urn:schemas-microsoft-com:vml" xmlns:wp14="http://schemas.microsoft.com/office/word/2010/wordprocessingDrawing" xmlns:wp="http://schemas.openxmlformats.org/drawingml/2006/wordprocessingDrawing" xmlns:w10="urn:schemas-microsoft-com:office:word" xmlns:w="http://schemas.openxmlformats.org/wordprocessingml/2006/main" xmlns:w14="http://schemas.microsoft.com/office/word/2010/wordml" xmlns:w15="http://schemas.microsoft.com/office/word/2012/wordml" xmlns:w16cex="http://schemas.microsoft.com/office/word/2018/wordml/cex" xmlns:w16cid="http://schemas.microsoft.com/office/word/2016/wordml/cid" xmlns:w16="http://schemas.microsoft.com/office/word/2018/wordml" xmlns:w16du="http://schemas.microsoft.com/office/word/2023/wordml/word16du" xmlns:w16sdtdh="http://schemas.microsoft.com/office/word/2020/wordml/sdtdatahash" xmlns:w16se="http://schemas.microsoft.com/office/word/2015/wordml/symex" xmlns:wpg="http://schemas.microsoft.com/office/word/2010/wordprocessingGroup" xmlns:wpi="http://schemas.microsoft.com/office/word/2010/wordprocessingInk" xmlns:wne="http://schemas.microsoft.com/office/word/2006/wordml" xmlns:wps="http://schemas.microsoft.com/office/word/2010/wordprocessingShape" mc:Ignorable="w14 w15 w16se w16cid w16 w16cex w16sdtdh w16du wp14">
+<w:endnotes xmlns:wpc="http://schemas.microsoft.com/office/word/2010/wordprocessingCanvas" xmlns:cx="http://schemas.microsoft.com/office/drawing/2014/chartex" xmlns:cx1="http://schemas.microsoft.com/office/drawing/2015/9/8/chartex" xmlns:cx2="http://schemas.microsoft.com/office/drawing/2015/10/21/chartex" xmlns:cx3="http://schemas.microsoft.com/office/drawing/2016/5/9/chartex" xmlns:cx4="http://schemas.microsoft.com/office/drawing/2016/5/10/chartex" xmlns:cx5="http://schemas.microsoft.com/office/drawing/2016/5/11/chartex" xmlns:cx6="http://schemas.microsoft.com/office/drawing/2016/5/12/chartex" xmlns:cx7="http://schemas.microsoft.com/office/drawing/2016/5/13/chartex" xmlns:cx8="http://schemas.microsoft.com/office/drawing/2016/5/14/chartex" xmlns:mc="http://schemas.openxmlformats.org/markup-compatibility/2006" xmlns:aink="http://schemas.microsoft.com/office/drawing/2016/ink" xmlns:am3d="http://schemas.microsoft.com/office/drawing/2017/model3d" xmlns:o="urn:schemas-microsoft-com:office:office" xmlns:oel="http://schemas.microsoft.com/office/2019/extlst" xmlns:r="http://schemas.openxmlformats.org/officeDocument/2006/relationships" xmlns:m="http://schemas.openxmlformats.org/officeDocument/2006/math" xmlns:v="urn:schemas-microsoft-com:vml" xmlns:wp14="http://schemas.microsoft.com/office/word/2010/wordprocessingDrawing" xmlns:wp="http://schemas.openxmlformats.org/drawingml/2006/wordprocessingDrawing" xmlns:w10="urn:schemas-microsoft-com:office:word" xmlns:w="http://schemas.openxmlformats.org/wordprocessingml/2006/main" xmlns:w14="http://schemas.microsoft.com/office/word/2010/wordml" xmlns:w15="http://schemas.microsoft.com/office/word/2012/wordml" xmlns:w16cex="http://schemas.microsoft.com/office/word/2018/wordml/cex" xmlns:w16cid="http://schemas.microsoft.com/office/word/2016/wordml/cid" xmlns:w16="http://schemas.microsoft.com/office/word/2018/wordml" xmlns:w16du="http://schemas.microsoft.com/office/word/2023/wordml/word16du" xmlns:w16sdtdh="http://schemas.microsoft.com/office/word/2020/wordml/sdtdatahash" xmlns:w16sdtfl="http://schemas.microsoft.com/office/word/2024/wordml/sdtformatlock" xmlns:w16se="http://schemas.microsoft.com/office/word/2015/wordml/symex" xmlns:wpg="http://schemas.microsoft.com/office/word/2010/wordprocessingGroup" xmlns:wpi="http://schemas.microsoft.com/office/word/2010/wordprocessingInk" xmlns:wne="http://schemas.microsoft.com/office/word/2006/wordml" xmlns:wps="http://schemas.microsoft.com/office/word/2010/wordprocessingShape" mc:Ignorable="w14 w15 w16se w16cid w16 w16cex w16sdtdh w16sdtfl w16du wp14">
   <w:endnote w:type="separator" w:id="-1">
     <w:p>
       <w:r>
@@ -2334,7 +4886,7 @@
 </file>
 
 <file path=word/footer1.xml><?xml version="1.0" encoding="utf-8"?>
-<w:ftr xmlns:wpc="http://schemas.microsoft.com/office/word/2010/wordprocessingCanvas" xmlns:cx="http://schemas.microsoft.com/office/drawing/2014/chartex" xmlns:cx1="http://schemas.microsoft.com/office/drawing/2015/9/8/chartex" xmlns:cx2="http://schemas.microsoft.com/office/drawing/2015/10/21/chartex" xmlns:cx3="http://schemas.microsoft.com/office/drawing/2016/5/9/chartex" xmlns:cx4="http://schemas.microsoft.com/office/drawing/2016/5/10/chartex" xmlns:cx5="http://schemas.microsoft.com/office/drawing/2016/5/11/chartex" xmlns:cx6="http://schemas.microsoft.com/office/drawing/2016/5/12/chartex" xmlns:cx7="http://schemas.microsoft.com/office/drawing/2016/5/13/chartex" xmlns:cx8="http://schemas.microsoft.com/office/drawing/2016/5/14/chartex" xmlns:mc="http://schemas.openxmlformats.org/markup-compatibility/2006" xmlns:aink="http://schemas.microsoft.com/office/drawing/2016/ink" xmlns:am3d="http://schemas.microsoft.com/office/drawing/2017/model3d" xmlns:o="urn:schemas-microsoft-com:office:office" xmlns:oel="http://schemas.microsoft.com/office/2019/extlst" xmlns:r="http://schemas.openxmlformats.org/officeDocument/2006/relationships" xmlns:m="http://schemas.openxmlformats.org/officeDocument/2006/math" xmlns:v="urn:schemas-microsoft-com:vml" xmlns:wp14="http://schemas.microsoft.com/office/word/2010/wordprocessingDrawing" xmlns:wp="http://schemas.openxmlformats.org/drawingml/2006/wordprocessingDrawing" xmlns:w10="urn:schemas-microsoft-com:office:word" xmlns:w="http://schemas.openxmlformats.org/wordprocessingml/2006/main" xmlns:w14="http://schemas.microsoft.com/office/word/2010/wordml" xmlns:w15="http://schemas.microsoft.com/office/word/2012/wordml" xmlns:w16cex="http://schemas.microsoft.com/office/word/2018/wordml/cex" xmlns:w16cid="http://schemas.microsoft.com/office/word/2016/wordml/cid" xmlns:w16="http://schemas.microsoft.com/office/word/2018/wordml" xmlns:w16du="http://schemas.microsoft.com/office/word/2023/wordml/word16du" xmlns:w16sdtdh="http://schemas.microsoft.com/office/word/2020/wordml/sdtdatahash" xmlns:w16se="http://schemas.microsoft.com/office/word/2015/wordml/symex" xmlns:wpg="http://schemas.microsoft.com/office/word/2010/wordprocessingGroup" xmlns:wpi="http://schemas.microsoft.com/office/word/2010/wordprocessingInk" xmlns:wne="http://schemas.microsoft.com/office/word/2006/wordml" xmlns:wps="http://schemas.microsoft.com/office/word/2010/wordprocessingShape" mc:Ignorable="w14 w15 w16se w16cid w16 w16cex w16sdtdh w16du wp14">
+<w:ftr xmlns:wpc="http://schemas.microsoft.com/office/word/2010/wordprocessingCanvas" xmlns:cx="http://schemas.microsoft.com/office/drawing/2014/chartex" xmlns:cx1="http://schemas.microsoft.com/office/drawing/2015/9/8/chartex" xmlns:cx2="http://schemas.microsoft.com/office/drawing/2015/10/21/chartex" xmlns:cx3="http://schemas.microsoft.com/office/drawing/2016/5/9/chartex" xmlns:cx4="http://schemas.microsoft.com/office/drawing/2016/5/10/chartex" xmlns:cx5="http://schemas.microsoft.com/office/drawing/2016/5/11/chartex" xmlns:cx6="http://schemas.microsoft.com/office/drawing/2016/5/12/chartex" xmlns:cx7="http://schemas.microsoft.com/office/drawing/2016/5/13/chartex" xmlns:cx8="http://schemas.microsoft.com/office/drawing/2016/5/14/chartex" xmlns:mc="http://schemas.openxmlformats.org/markup-compatibility/2006" xmlns:aink="http://schemas.microsoft.com/office/drawing/2016/ink" xmlns:am3d="http://schemas.microsoft.com/office/drawing/2017/model3d" xmlns:o="urn:schemas-microsoft-com:office:office" xmlns:oel="http://schemas.microsoft.com/office/2019/extlst" xmlns:r="http://schemas.openxmlformats.org/officeDocument/2006/relationships" xmlns:m="http://schemas.openxmlformats.org/officeDocument/2006/math" xmlns:v="urn:schemas-microsoft-com:vml" xmlns:wp14="http://schemas.microsoft.com/office/word/2010/wordprocessingDrawing" xmlns:wp="http://schemas.openxmlformats.org/drawingml/2006/wordprocessingDrawing" xmlns:w10="urn:schemas-microsoft-com:office:word" xmlns:w="http://schemas.openxmlformats.org/wordprocessingml/2006/main" xmlns:w14="http://schemas.microsoft.com/office/word/2010/wordml" xmlns:w15="http://schemas.microsoft.com/office/word/2012/wordml" xmlns:w16cex="http://schemas.microsoft.com/office/word/2018/wordml/cex" xmlns:w16cid="http://schemas.microsoft.com/office/word/2016/wordml/cid" xmlns:w16="http://schemas.microsoft.com/office/word/2018/wordml" xmlns:w16du="http://schemas.microsoft.com/office/word/2023/wordml/word16du" xmlns:w16sdtdh="http://schemas.microsoft.com/office/word/2020/wordml/sdtdatahash" xmlns:w16sdtfl="http://schemas.microsoft.com/office/word/2024/wordml/sdtformatlock" xmlns:w16se="http://schemas.microsoft.com/office/word/2015/wordml/symex" xmlns:wpg="http://schemas.microsoft.com/office/word/2010/wordprocessingGroup" xmlns:wpi="http://schemas.microsoft.com/office/word/2010/wordprocessingInk" xmlns:wne="http://schemas.microsoft.com/office/word/2006/wordml" xmlns:wps="http://schemas.microsoft.com/office/word/2010/wordprocessingShape" mc:Ignorable="w14 w15 w16se w16cid w16 w16cex w16sdtdh w16sdtfl w16du wp14">
   <w:p>
     <w:pPr>
       <w:pStyle w:val="Footer"/>
@@ -2344,7 +4896,7 @@
 </file>
 
 <file path=word/footer2.xml><?xml version="1.0" encoding="utf-8"?>
-<w:ftr xmlns:wpc="http://schemas.microsoft.com/office/word/2010/wordprocessingCanvas" xmlns:cx="http://schemas.microsoft.com/office/drawing/2014/chartex" xmlns:cx1="http://schemas.microsoft.com/office/drawing/2015/9/8/chartex" xmlns:cx2="http://schemas.microsoft.com/office/drawing/2015/10/21/chartex" xmlns:cx3="http://schemas.microsoft.com/office/drawing/2016/5/9/chartex" xmlns:cx4="http://schemas.microsoft.com/office/drawing/2016/5/10/chartex" xmlns:cx5="http://schemas.microsoft.com/office/drawing/2016/5/11/chartex" xmlns:cx6="http://schemas.microsoft.com/office/drawing/2016/5/12/chartex" xmlns:cx7="http://schemas.microsoft.com/office/drawing/2016/5/13/chartex" xmlns:cx8="http://schemas.microsoft.com/office/drawing/2016/5/14/chartex" xmlns:mc="http://schemas.openxmlformats.org/markup-compatibility/2006" xmlns:aink="http://schemas.microsoft.com/office/drawing/2016/ink" xmlns:am3d="http://schemas.microsoft.com/office/drawing/2017/model3d" xmlns:o="urn:schemas-microsoft-com:office:office" xmlns:oel="http://schemas.microsoft.com/office/2019/extlst" xmlns:r="http://schemas.openxmlformats.org/officeDocument/2006/relationships" xmlns:m="http://schemas.openxmlformats.org/officeDocument/2006/math" xmlns:v="urn:schemas-microsoft-com:vml" xmlns:wp14="http://schemas.microsoft.com/office/word/2010/wordprocessingDrawing" xmlns:wp="http://schemas.openxmlformats.org/drawingml/2006/wordprocessingDrawing" xmlns:w10="urn:schemas-microsoft-com:office:word" xmlns:w="http://schemas.openxmlformats.org/wordprocessingml/2006/main" xmlns:w14="http://schemas.microsoft.com/office/word/2010/wordml" xmlns:w15="http://schemas.microsoft.com/office/word/2012/wordml" xmlns:w16cex="http://schemas.microsoft.com/office/word/2018/wordml/cex" xmlns:w16cid="http://schemas.microsoft.com/office/word/2016/wordml/cid" xmlns:w16="http://schemas.microsoft.com/office/word/2018/wordml" xmlns:w16du="http://schemas.microsoft.com/office/word/2023/wordml/word16du" xmlns:w16sdtdh="http://schemas.microsoft.com/office/word/2020/wordml/sdtdatahash" xmlns:w16se="http://schemas.microsoft.com/office/word/2015/wordml/symex" xmlns:wpg="http://schemas.microsoft.com/office/word/2010/wordprocessingGroup" xmlns:wpi="http://schemas.microsoft.com/office/word/2010/wordprocessingInk" xmlns:wne="http://schemas.microsoft.com/office/word/2006/wordml" xmlns:wps="http://schemas.microsoft.com/office/word/2010/wordprocessingShape" mc:Ignorable="w14 w15 w16se w16cid w16 w16cex w16sdtdh w16du wp14">
+<w:ftr xmlns:wpc="http://schemas.microsoft.com/office/word/2010/wordprocessingCanvas" xmlns:cx="http://schemas.microsoft.com/office/drawing/2014/chartex" xmlns:cx1="http://schemas.microsoft.com/office/drawing/2015/9/8/chartex" xmlns:cx2="http://schemas.microsoft.com/office/drawing/2015/10/21/chartex" xmlns:cx3="http://schemas.microsoft.com/office/drawing/2016/5/9/chartex" xmlns:cx4="http://schemas.microsoft.com/office/drawing/2016/5/10/chartex" xmlns:cx5="http://schemas.microsoft.com/office/drawing/2016/5/11/chartex" xmlns:cx6="http://schemas.microsoft.com/office/drawing/2016/5/12/chartex" xmlns:cx7="http://schemas.microsoft.com/office/drawing/2016/5/13/chartex" xmlns:cx8="http://schemas.microsoft.com/office/drawing/2016/5/14/chartex" xmlns:mc="http://schemas.openxmlformats.org/markup-compatibility/2006" xmlns:aink="http://schemas.microsoft.com/office/drawing/2016/ink" xmlns:am3d="http://schemas.microsoft.com/office/drawing/2017/model3d" xmlns:o="urn:schemas-microsoft-com:office:office" xmlns:oel="http://schemas.microsoft.com/office/2019/extlst" xmlns:r="http://schemas.openxmlformats.org/officeDocument/2006/relationships" xmlns:m="http://schemas.openxmlformats.org/officeDocument/2006/math" xmlns:v="urn:schemas-microsoft-com:vml" xmlns:wp14="http://schemas.microsoft.com/office/word/2010/wordprocessingDrawing" xmlns:wp="http://schemas.openxmlformats.org/drawingml/2006/wordprocessingDrawing" xmlns:w10="urn:schemas-microsoft-com:office:word" xmlns:w="http://schemas.openxmlformats.org/wordprocessingml/2006/main" xmlns:w14="http://schemas.microsoft.com/office/word/2010/wordml" xmlns:w15="http://schemas.microsoft.com/office/word/2012/wordml" xmlns:w16cex="http://schemas.microsoft.com/office/word/2018/wordml/cex" xmlns:w16cid="http://schemas.microsoft.com/office/word/2016/wordml/cid" xmlns:w16="http://schemas.microsoft.com/office/word/2018/wordml" xmlns:w16du="http://schemas.microsoft.com/office/word/2023/wordml/word16du" xmlns:w16sdtdh="http://schemas.microsoft.com/office/word/2020/wordml/sdtdatahash" xmlns:w16sdtfl="http://schemas.microsoft.com/office/word/2024/wordml/sdtformatlock" xmlns:w16se="http://schemas.microsoft.com/office/word/2015/wordml/symex" xmlns:wpg="http://schemas.microsoft.com/office/word/2010/wordprocessingGroup" xmlns:wpi="http://schemas.microsoft.com/office/word/2010/wordprocessingInk" xmlns:wne="http://schemas.microsoft.com/office/word/2006/wordml" xmlns:wps="http://schemas.microsoft.com/office/word/2010/wordprocessingShape" mc:Ignorable="w14 w15 w16se w16cid w16 w16cex w16sdtdh w16sdtfl w16du wp14">
   <w:tbl>
     <w:tblPr>
       <w:tblStyle w:val="TableGrid"/>
@@ -2482,7 +5034,7 @@
 </file>
 
 <file path=word/footer3.xml><?xml version="1.0" encoding="utf-8"?>
-<w:ftr xmlns:wpc="http://schemas.microsoft.com/office/word/2010/wordprocessingCanvas" xmlns:cx="http://schemas.microsoft.com/office/drawing/2014/chartex" xmlns:cx1="http://schemas.microsoft.com/office/drawing/2015/9/8/chartex" xmlns:cx2="http://schemas.microsoft.com/office/drawing/2015/10/21/chartex" xmlns:cx3="http://schemas.microsoft.com/office/drawing/2016/5/9/chartex" xmlns:cx4="http://schemas.microsoft.com/office/drawing/2016/5/10/chartex" xmlns:cx5="http://schemas.microsoft.com/office/drawing/2016/5/11/chartex" xmlns:cx6="http://schemas.microsoft.com/office/drawing/2016/5/12/chartex" xmlns:cx7="http://schemas.microsoft.com/office/drawing/2016/5/13/chartex" xmlns:cx8="http://schemas.microsoft.com/office/drawing/2016/5/14/chartex" xmlns:mc="http://schemas.openxmlformats.org/markup-compatibility/2006" xmlns:aink="http://schemas.microsoft.com/office/drawing/2016/ink" xmlns:am3d="http://schemas.microsoft.com/office/drawing/2017/model3d" xmlns:o="urn:schemas-microsoft-com:office:office" xmlns:oel="http://schemas.microsoft.com/office/2019/extlst" xmlns:r="http://schemas.openxmlformats.org/officeDocument/2006/relationships" xmlns:m="http://schemas.openxmlformats.org/officeDocument/2006/math" xmlns:v="urn:schemas-microsoft-com:vml" xmlns:wp14="http://schemas.microsoft.com/office/word/2010/wordprocessingDrawing" xmlns:wp="http://schemas.openxmlformats.org/drawingml/2006/wordprocessingDrawing" xmlns:w10="urn:schemas-microsoft-com:office:word" xmlns:w="http://schemas.openxmlformats.org/wordprocessingml/2006/main" xmlns:w14="http://schemas.microsoft.com/office/word/2010/wordml" xmlns:w15="http://schemas.microsoft.com/office/word/2012/wordml" xmlns:w16cex="http://schemas.microsoft.com/office/word/2018/wordml/cex" xmlns:w16cid="http://schemas.microsoft.com/office/word/2016/wordml/cid" xmlns:w16="http://schemas.microsoft.com/office/word/2018/wordml" xmlns:w16du="http://schemas.microsoft.com/office/word/2023/wordml/word16du" xmlns:w16sdtdh="http://schemas.microsoft.com/office/word/2020/wordml/sdtdatahash" xmlns:w16se="http://schemas.microsoft.com/office/word/2015/wordml/symex" xmlns:wpg="http://schemas.microsoft.com/office/word/2010/wordprocessingGroup" xmlns:wpi="http://schemas.microsoft.com/office/word/2010/wordprocessingInk" xmlns:wne="http://schemas.microsoft.com/office/word/2006/wordml" xmlns:wps="http://schemas.microsoft.com/office/word/2010/wordprocessingShape" mc:Ignorable="w14 w15 w16se w16cid w16 w16cex w16sdtdh w16du wp14">
+<w:ftr xmlns:wpc="http://schemas.microsoft.com/office/word/2010/wordprocessingCanvas" xmlns:cx="http://schemas.microsoft.com/office/drawing/2014/chartex" xmlns:cx1="http://schemas.microsoft.com/office/drawing/2015/9/8/chartex" xmlns:cx2="http://schemas.microsoft.com/office/drawing/2015/10/21/chartex" xmlns:cx3="http://schemas.microsoft.com/office/drawing/2016/5/9/chartex" xmlns:cx4="http://schemas.microsoft.com/office/drawing/2016/5/10/chartex" xmlns:cx5="http://schemas.microsoft.com/office/drawing/2016/5/11/chartex" xmlns:cx6="http://schemas.microsoft.com/office/drawing/2016/5/12/chartex" xmlns:cx7="http://schemas.microsoft.com/office/drawing/2016/5/13/chartex" xmlns:cx8="http://schemas.microsoft.com/office/drawing/2016/5/14/chartex" xmlns:mc="http://schemas.openxmlformats.org/markup-compatibility/2006" xmlns:aink="http://schemas.microsoft.com/office/drawing/2016/ink" xmlns:am3d="http://schemas.microsoft.com/office/drawing/2017/model3d" xmlns:o="urn:schemas-microsoft-com:office:office" xmlns:oel="http://schemas.microsoft.com/office/2019/extlst" xmlns:r="http://schemas.openxmlformats.org/officeDocument/2006/relationships" xmlns:m="http://schemas.openxmlformats.org/officeDocument/2006/math" xmlns:v="urn:schemas-microsoft-com:vml" xmlns:wp14="http://schemas.microsoft.com/office/word/2010/wordprocessingDrawing" xmlns:wp="http://schemas.openxmlformats.org/drawingml/2006/wordprocessingDrawing" xmlns:w10="urn:schemas-microsoft-com:office:word" xmlns:w="http://schemas.openxmlformats.org/wordprocessingml/2006/main" xmlns:w14="http://schemas.microsoft.com/office/word/2010/wordml" xmlns:w15="http://schemas.microsoft.com/office/word/2012/wordml" xmlns:w16cex="http://schemas.microsoft.com/office/word/2018/wordml/cex" xmlns:w16cid="http://schemas.microsoft.com/office/word/2016/wordml/cid" xmlns:w16="http://schemas.microsoft.com/office/word/2018/wordml" xmlns:w16du="http://schemas.microsoft.com/office/word/2023/wordml/word16du" xmlns:w16sdtdh="http://schemas.microsoft.com/office/word/2020/wordml/sdtdatahash" xmlns:w16sdtfl="http://schemas.microsoft.com/office/word/2024/wordml/sdtformatlock" xmlns:w16se="http://schemas.microsoft.com/office/word/2015/wordml/symex" xmlns:wpg="http://schemas.microsoft.com/office/word/2010/wordprocessingGroup" xmlns:wpi="http://schemas.microsoft.com/office/word/2010/wordprocessingInk" xmlns:wne="http://schemas.microsoft.com/office/word/2006/wordml" xmlns:wps="http://schemas.microsoft.com/office/word/2010/wordprocessingShape" mc:Ignorable="w14 w15 w16se w16cid w16 w16cex w16sdtdh w16sdtfl w16du wp14">
   <w:p>
     <w:pPr>
       <w:pStyle w:val="Footer"/>
@@ -2492,7 +5044,7 @@
 </file>
 
 <file path=word/footnotes.xml><?xml version="1.0" encoding="utf-8"?>
-<w:footnotes xmlns:wpc="http://schemas.microsoft.com/office/word/2010/wordprocessingCanvas" xmlns:cx="http://schemas.microsoft.com/office/drawing/2014/chartex" xmlns:cx1="http://schemas.microsoft.com/office/drawing/2015/9/8/chartex" xmlns:cx2="http://schemas.microsoft.com/office/drawing/2015/10/21/chartex" xmlns:cx3="http://schemas.microsoft.com/office/drawing/2016/5/9/chartex" xmlns:cx4="http://schemas.microsoft.com/office/drawing/2016/5/10/chartex" xmlns:cx5="http://schemas.microsoft.com/office/drawing/2016/5/11/chartex" xmlns:cx6="http://schemas.microsoft.com/office/drawing/2016/5/12/chartex" xmlns:cx7="http://schemas.microsoft.com/office/drawing/2016/5/13/chartex" xmlns:cx8="http://schemas.microsoft.com/office/drawing/2016/5/14/chartex" xmlns:mc="http://schemas.openxmlformats.org/markup-compatibility/2006" xmlns:aink="http://schemas.microsoft.com/office/drawing/2016/ink" xmlns:am3d="http://schemas.microsoft.com/office/drawing/2017/model3d" xmlns:o="urn:schemas-microsoft-com:office:office" xmlns:oel="http://schemas.microsoft.com/office/2019/extlst" xmlns:r="http://schemas.openxmlformats.org/officeDocument/2006/relationships" xmlns:m="http://schemas.openxmlformats.org/officeDocument/2006/math" xmlns:v="urn:schemas-microsoft-com:vml" xmlns:wp14="http://schemas.microsoft.com/office/word/2010/wordprocessingDrawing" xmlns:wp="http://schemas.openxmlformats.org/drawingml/2006/wordprocessingDrawing" xmlns:w10="urn:schemas-microsoft-com:office:word" xmlns:w="http://schemas.openxmlformats.org/wordprocessingml/2006/main" xmlns:w14="http://schemas.microsoft.com/office/word/2010/wordml" xmlns:w15="http://schemas.microsoft.com/office/word/2012/wordml" xmlns:w16cex="http://schemas.microsoft.com/office/word/2018/wordml/cex" xmlns:w16cid="http://schemas.microsoft.com/office/word/2016/wordml/cid" xmlns:w16="http://schemas.microsoft.com/office/word/2018/wordml" xmlns:w16du="http://schemas.microsoft.com/office/word/2023/wordml/word16du" xmlns:w16sdtdh="http://schemas.microsoft.com/office/word/2020/wordml/sdtdatahash" xmlns:w16se="http://schemas.microsoft.com/office/word/2015/wordml/symex" xmlns:wpg="http://schemas.microsoft.com/office/word/2010/wordprocessingGroup" xmlns:wpi="http://schemas.microsoft.com/office/word/2010/wordprocessingInk" xmlns:wne="http://schemas.microsoft.com/office/word/2006/wordml" xmlns:wps="http://schemas.microsoft.com/office/word/2010/wordprocessingShape" mc:Ignorable="w14 w15 w16se w16cid w16 w16cex w16sdtdh w16du wp14">
+<w:footnotes xmlns:wpc="http://schemas.microsoft.com/office/word/2010/wordprocessingCanvas" xmlns:cx="http://schemas.microsoft.com/office/drawing/2014/chartex" xmlns:cx1="http://schemas.microsoft.com/office/drawing/2015/9/8/chartex" xmlns:cx2="http://schemas.microsoft.com/office/drawing/2015/10/21/chartex" xmlns:cx3="http://schemas.microsoft.com/office/drawing/2016/5/9/chartex" xmlns:cx4="http://schemas.microsoft.com/office/drawing/2016/5/10/chartex" xmlns:cx5="http://schemas.microsoft.com/office/drawing/2016/5/11/chartex" xmlns:cx6="http://schemas.microsoft.com/office/drawing/2016/5/12/chartex" xmlns:cx7="http://schemas.microsoft.com/office/drawing/2016/5/13/chartex" xmlns:cx8="http://schemas.microsoft.com/office/drawing/2016/5/14/chartex" xmlns:mc="http://schemas.openxmlformats.org/markup-compatibility/2006" xmlns:aink="http://schemas.microsoft.com/office/drawing/2016/ink" xmlns:am3d="http://schemas.microsoft.com/office/drawing/2017/model3d" xmlns:o="urn:schemas-microsoft-com:office:office" xmlns:oel="http://schemas.microsoft.com/office/2019/extlst" xmlns:r="http://schemas.openxmlformats.org/officeDocument/2006/relationships" xmlns:m="http://schemas.openxmlformats.org/officeDocument/2006/math" xmlns:v="urn:schemas-microsoft-com:vml" xmlns:wp14="http://schemas.microsoft.com/office/word/2010/wordprocessingDrawing" xmlns:wp="http://schemas.openxmlformats.org/drawingml/2006/wordprocessingDrawing" xmlns:w10="urn:schemas-microsoft-com:office:word" xmlns:w="http://schemas.openxmlformats.org/wordprocessingml/2006/main" xmlns:w14="http://schemas.microsoft.com/office/word/2010/wordml" xmlns:w15="http://schemas.microsoft.com/office/word/2012/wordml" xmlns:w16cex="http://schemas.microsoft.com/office/word/2018/wordml/cex" xmlns:w16cid="http://schemas.microsoft.com/office/word/2016/wordml/cid" xmlns:w16="http://schemas.microsoft.com/office/word/2018/wordml" xmlns:w16du="http://schemas.microsoft.com/office/word/2023/wordml/word16du" xmlns:w16sdtdh="http://schemas.microsoft.com/office/word/2020/wordml/sdtdatahash" xmlns:w16sdtfl="http://schemas.microsoft.com/office/word/2024/wordml/sdtformatlock" xmlns:w16se="http://schemas.microsoft.com/office/word/2015/wordml/symex" xmlns:wpg="http://schemas.microsoft.com/office/word/2010/wordprocessingGroup" xmlns:wpi="http://schemas.microsoft.com/office/word/2010/wordprocessingInk" xmlns:wne="http://schemas.microsoft.com/office/word/2006/wordml" xmlns:wps="http://schemas.microsoft.com/office/word/2010/wordprocessingShape" mc:Ignorable="w14 w15 w16se w16cid w16 w16cex w16sdtdh w16sdtfl w16du wp14">
   <w:footnote w:type="separator" w:id="-1">
     <w:p>
       <w:r>
@@ -2511,7 +5063,7 @@
 </file>
 
 <file path=word/header1.xml><?xml version="1.0" encoding="utf-8"?>
-<w:hdr xmlns:wpc="http://schemas.microsoft.com/office/word/2010/wordprocessingCanvas" xmlns:cx="http://schemas.microsoft.com/office/drawing/2014/chartex" xmlns:cx1="http://schemas.microsoft.com/office/drawing/2015/9/8/chartex" xmlns:cx2="http://schemas.microsoft.com/office/drawing/2015/10/21/chartex" xmlns:cx3="http://schemas.microsoft.com/office/drawing/2016/5/9/chartex" xmlns:cx4="http://schemas.microsoft.com/office/drawing/2016/5/10/chartex" xmlns:cx5="http://schemas.microsoft.com/office/drawing/2016/5/11/chartex" xmlns:cx6="http://schemas.microsoft.com/office/drawing/2016/5/12/chartex" xmlns:cx7="http://schemas.microsoft.com/office/drawing/2016/5/13/chartex" xmlns:cx8="http://schemas.microsoft.com/office/drawing/2016/5/14/chartex" xmlns:mc="http://schemas.openxmlformats.org/markup-compatibility/2006" xmlns:aink="http://schemas.microsoft.com/office/drawing/2016/ink" xmlns:am3d="http://schemas.microsoft.com/office/drawing/2017/model3d" xmlns:o="urn:schemas-microsoft-com:office:office" xmlns:oel="http://schemas.microsoft.com/office/2019/extlst" xmlns:r="http://schemas.openxmlformats.org/officeDocument/2006/relationships" xmlns:m="http://schemas.openxmlformats.org/officeDocument/2006/math" xmlns:v="urn:schemas-microsoft-com:vml" xmlns:wp14="http://schemas.microsoft.com/office/word/2010/wordprocessingDrawing" xmlns:wp="http://schemas.openxmlformats.org/drawingml/2006/wordprocessingDrawing" xmlns:w10="urn:schemas-microsoft-com:office:word" xmlns:w="http://schemas.openxmlformats.org/wordprocessingml/2006/main" xmlns:w14="http://schemas.microsoft.com/office/word/2010/wordml" xmlns:w15="http://schemas.microsoft.com/office/word/2012/wordml" xmlns:w16cex="http://schemas.microsoft.com/office/word/2018/wordml/cex" xmlns:w16cid="http://schemas.microsoft.com/office/word/2016/wordml/cid" xmlns:w16="http://schemas.microsoft.com/office/word/2018/wordml" xmlns:w16du="http://schemas.microsoft.com/office/word/2023/wordml/word16du" xmlns:w16sdtdh="http://schemas.microsoft.com/office/word/2020/wordml/sdtdatahash" xmlns:w16se="http://schemas.microsoft.com/office/word/2015/wordml/symex" xmlns:wpg="http://schemas.microsoft.com/office/word/2010/wordprocessingGroup" xmlns:wpi="http://schemas.microsoft.com/office/word/2010/wordprocessingInk" xmlns:wne="http://schemas.microsoft.com/office/word/2006/wordml" xmlns:wps="http://schemas.microsoft.com/office/word/2010/wordprocessingShape" mc:Ignorable="w14 w15 w16se w16cid w16 w16cex w16sdtdh w16du wp14">
+<w:hdr xmlns:wpc="http://schemas.microsoft.com/office/word/2010/wordprocessingCanvas" xmlns:cx="http://schemas.microsoft.com/office/drawing/2014/chartex" xmlns:cx1="http://schemas.microsoft.com/office/drawing/2015/9/8/chartex" xmlns:cx2="http://schemas.microsoft.com/office/drawing/2015/10/21/chartex" xmlns:cx3="http://schemas.microsoft.com/office/drawing/2016/5/9/chartex" xmlns:cx4="http://schemas.microsoft.com/office/drawing/2016/5/10/chartex" xmlns:cx5="http://schemas.microsoft.com/office/drawing/2016/5/11/chartex" xmlns:cx6="http://schemas.microsoft.com/office/drawing/2016/5/12/chartex" xmlns:cx7="http://schemas.microsoft.com/office/drawing/2016/5/13/chartex" xmlns:cx8="http://schemas.microsoft.com/office/drawing/2016/5/14/chartex" xmlns:mc="http://schemas.openxmlformats.org/markup-compatibility/2006" xmlns:aink="http://schemas.microsoft.com/office/drawing/2016/ink" xmlns:am3d="http://schemas.microsoft.com/office/drawing/2017/model3d" xmlns:o="urn:schemas-microsoft-com:office:office" xmlns:oel="http://schemas.microsoft.com/office/2019/extlst" xmlns:r="http://schemas.openxmlformats.org/officeDocument/2006/relationships" xmlns:m="http://schemas.openxmlformats.org/officeDocument/2006/math" xmlns:v="urn:schemas-microsoft-com:vml" xmlns:wp14="http://schemas.microsoft.com/office/word/2010/wordprocessingDrawing" xmlns:wp="http://schemas.openxmlformats.org/drawingml/2006/wordprocessingDrawing" xmlns:w10="urn:schemas-microsoft-com:office:word" xmlns:w="http://schemas.openxmlformats.org/wordprocessingml/2006/main" xmlns:w14="http://schemas.microsoft.com/office/word/2010/wordml" xmlns:w15="http://schemas.microsoft.com/office/word/2012/wordml" xmlns:w16cex="http://schemas.microsoft.com/office/word/2018/wordml/cex" xmlns:w16cid="http://schemas.microsoft.com/office/word/2016/wordml/cid" xmlns:w16="http://schemas.microsoft.com/office/word/2018/wordml" xmlns:w16du="http://schemas.microsoft.com/office/word/2023/wordml/word16du" xmlns:w16sdtdh="http://schemas.microsoft.com/office/word/2020/wordml/sdtdatahash" xmlns:w16sdtfl="http://schemas.microsoft.com/office/word/2024/wordml/sdtformatlock" xmlns:w16se="http://schemas.microsoft.com/office/word/2015/wordml/symex" xmlns:wpg="http://schemas.microsoft.com/office/word/2010/wordprocessingGroup" xmlns:wpi="http://schemas.microsoft.com/office/word/2010/wordprocessingInk" xmlns:wne="http://schemas.microsoft.com/office/word/2006/wordml" xmlns:wps="http://schemas.microsoft.com/office/word/2010/wordprocessingShape" mc:Ignorable="w14 w15 w16se w16cid w16 w16cex w16sdtdh w16sdtfl w16du wp14">
   <w:p>
     <w:pPr>
       <w:pStyle w:val="Header"/>
@@ -2521,7 +5073,7 @@
 </file>
 
 <file path=word/header2.xml><?xml version="1.0" encoding="utf-8"?>
-<w:hdr xmlns:wpc="http://schemas.microsoft.com/office/word/2010/wordprocessingCanvas" xmlns:cx="http://schemas.microsoft.com/office/drawing/2014/chartex" xmlns:cx1="http://schemas.microsoft.com/office/drawing/2015/9/8/chartex" xmlns:cx2="http://schemas.microsoft.com/office/drawing/2015/10/21/chartex" xmlns:cx3="http://schemas.microsoft.com/office/drawing/2016/5/9/chartex" xmlns:cx4="http://schemas.microsoft.com/office/drawing/2016/5/10/chartex" xmlns:cx5="http://schemas.microsoft.com/office/drawing/2016/5/11/chartex" xmlns:cx6="http://schemas.microsoft.com/office/drawing/2016/5/12/chartex" xmlns:cx7="http://schemas.microsoft.com/office/drawing/2016/5/13/chartex" xmlns:cx8="http://schemas.microsoft.com/office/drawing/2016/5/14/chartex" xmlns:mc="http://schemas.openxmlformats.org/markup-compatibility/2006" xmlns:aink="http://schemas.microsoft.com/office/drawing/2016/ink" xmlns:am3d="http://schemas.microsoft.com/office/drawing/2017/model3d" xmlns:o="urn:schemas-microsoft-com:office:office" xmlns:oel="http://schemas.microsoft.com/office/2019/extlst" xmlns:r="http://schemas.openxmlformats.org/officeDocument/2006/relationships" xmlns:m="http://schemas.openxmlformats.org/officeDocument/2006/math" xmlns:v="urn:schemas-microsoft-com:vml" xmlns:wp14="http://schemas.microsoft.com/office/word/2010/wordprocessingDrawing" xmlns:wp="http://schemas.openxmlformats.org/drawingml/2006/wordprocessingDrawing" xmlns:w10="urn:schemas-microsoft-com:office:word" xmlns:w="http://schemas.openxmlformats.org/wordprocessingml/2006/main" xmlns:w14="http://schemas.microsoft.com/office/word/2010/wordml" xmlns:w15="http://schemas.microsoft.com/office/word/2012/wordml" xmlns:w16cex="http://schemas.microsoft.com/office/word/2018/wordml/cex" xmlns:w16cid="http://schemas.microsoft.com/office/word/2016/wordml/cid" xmlns:w16="http://schemas.microsoft.com/office/word/2018/wordml" xmlns:w16du="http://schemas.microsoft.com/office/word/2023/wordml/word16du" xmlns:w16sdtdh="http://schemas.microsoft.com/office/word/2020/wordml/sdtdatahash" xmlns:w16se="http://schemas.microsoft.com/office/word/2015/wordml/symex" xmlns:wpg="http://schemas.microsoft.com/office/word/2010/wordprocessingGroup" xmlns:wpi="http://schemas.microsoft.com/office/word/2010/wordprocessingInk" xmlns:wne="http://schemas.microsoft.com/office/word/2006/wordml" xmlns:wps="http://schemas.microsoft.com/office/word/2010/wordprocessingShape" mc:Ignorable="w14 w15 w16se w16cid w16 w16cex w16sdtdh w16du wp14">
+<w:hdr xmlns:wpc="http://schemas.microsoft.com/office/word/2010/wordprocessingCanvas" xmlns:cx="http://schemas.microsoft.com/office/drawing/2014/chartex" xmlns:cx1="http://schemas.microsoft.com/office/drawing/2015/9/8/chartex" xmlns:cx2="http://schemas.microsoft.com/office/drawing/2015/10/21/chartex" xmlns:cx3="http://schemas.microsoft.com/office/drawing/2016/5/9/chartex" xmlns:cx4="http://schemas.microsoft.com/office/drawing/2016/5/10/chartex" xmlns:cx5="http://schemas.microsoft.com/office/drawing/2016/5/11/chartex" xmlns:cx6="http://schemas.microsoft.com/office/drawing/2016/5/12/chartex" xmlns:cx7="http://schemas.microsoft.com/office/drawing/2016/5/13/chartex" xmlns:cx8="http://schemas.microsoft.com/office/drawing/2016/5/14/chartex" xmlns:mc="http://schemas.openxmlformats.org/markup-compatibility/2006" xmlns:aink="http://schemas.microsoft.com/office/drawing/2016/ink" xmlns:am3d="http://schemas.microsoft.com/office/drawing/2017/model3d" xmlns:o="urn:schemas-microsoft-com:office:office" xmlns:oel="http://schemas.microsoft.com/office/2019/extlst" xmlns:r="http://schemas.openxmlformats.org/officeDocument/2006/relationships" xmlns:m="http://schemas.openxmlformats.org/officeDocument/2006/math" xmlns:v="urn:schemas-microsoft-com:vml" xmlns:wp14="http://schemas.microsoft.com/office/word/2010/wordprocessingDrawing" xmlns:wp="http://schemas.openxmlformats.org/drawingml/2006/wordprocessingDrawing" xmlns:w10="urn:schemas-microsoft-com:office:word" xmlns:w="http://schemas.openxmlformats.org/wordprocessingml/2006/main" xmlns:w14="http://schemas.microsoft.com/office/word/2010/wordml" xmlns:w15="http://schemas.microsoft.com/office/word/2012/wordml" xmlns:w16cex="http://schemas.microsoft.com/office/word/2018/wordml/cex" xmlns:w16cid="http://schemas.microsoft.com/office/word/2016/wordml/cid" xmlns:w16="http://schemas.microsoft.com/office/word/2018/wordml" xmlns:w16du="http://schemas.microsoft.com/office/word/2023/wordml/word16du" xmlns:w16sdtdh="http://schemas.microsoft.com/office/word/2020/wordml/sdtdatahash" xmlns:w16sdtfl="http://schemas.microsoft.com/office/word/2024/wordml/sdtformatlock" xmlns:w16se="http://schemas.microsoft.com/office/word/2015/wordml/symex" xmlns:wpg="http://schemas.microsoft.com/office/word/2010/wordprocessingGroup" xmlns:wpi="http://schemas.microsoft.com/office/word/2010/wordprocessingInk" xmlns:wne="http://schemas.microsoft.com/office/word/2006/wordml" xmlns:wps="http://schemas.microsoft.com/office/word/2010/wordprocessingShape" mc:Ignorable="w14 w15 w16se w16cid w16 w16cex w16sdtdh w16sdtfl w16du wp14">
   <w:p>
     <w:pPr>
       <w:pStyle w:val="ParagraphNormal"/>
@@ -2628,7 +5180,7 @@
 </file>
 
 <file path=word/header3.xml><?xml version="1.0" encoding="utf-8"?>
-<w:hdr xmlns:wpc="http://schemas.microsoft.com/office/word/2010/wordprocessingCanvas" xmlns:cx="http://schemas.microsoft.com/office/drawing/2014/chartex" xmlns:cx1="http://schemas.microsoft.com/office/drawing/2015/9/8/chartex" xmlns:cx2="http://schemas.microsoft.com/office/drawing/2015/10/21/chartex" xmlns:cx3="http://schemas.microsoft.com/office/drawing/2016/5/9/chartex" xmlns:cx4="http://schemas.microsoft.com/office/drawing/2016/5/10/chartex" xmlns:cx5="http://schemas.microsoft.com/office/drawing/2016/5/11/chartex" xmlns:cx6="http://schemas.microsoft.com/office/drawing/2016/5/12/chartex" xmlns:cx7="http://schemas.microsoft.com/office/drawing/2016/5/13/chartex" xmlns:cx8="http://schemas.microsoft.com/office/drawing/2016/5/14/chartex" xmlns:mc="http://schemas.openxmlformats.org/markup-compatibility/2006" xmlns:aink="http://schemas.microsoft.com/office/drawing/2016/ink" xmlns:am3d="http://schemas.microsoft.com/office/drawing/2017/model3d" xmlns:o="urn:schemas-microsoft-com:office:office" xmlns:oel="http://schemas.microsoft.com/office/2019/extlst" xmlns:r="http://schemas.openxmlformats.org/officeDocument/2006/relationships" xmlns:m="http://schemas.openxmlformats.org/officeDocument/2006/math" xmlns:v="urn:schemas-microsoft-com:vml" xmlns:wp14="http://schemas.microsoft.com/office/word/2010/wordprocessingDrawing" xmlns:wp="http://schemas.openxmlformats.org/drawingml/2006/wordprocessingDrawing" xmlns:w10="urn:schemas-microsoft-com:office:word" xmlns:w="http://schemas.openxmlformats.org/wordprocessingml/2006/main" xmlns:w14="http://schemas.microsoft.com/office/word/2010/wordml" xmlns:w15="http://schemas.microsoft.com/office/word/2012/wordml" xmlns:w16cex="http://schemas.microsoft.com/office/word/2018/wordml/cex" xmlns:w16cid="http://schemas.microsoft.com/office/word/2016/wordml/cid" xmlns:w16="http://schemas.microsoft.com/office/word/2018/wordml" xmlns:w16du="http://schemas.microsoft.com/office/word/2023/wordml/word16du" xmlns:w16sdtdh="http://schemas.microsoft.com/office/word/2020/wordml/sdtdatahash" xmlns:w16se="http://schemas.microsoft.com/office/word/2015/wordml/symex" xmlns:wpg="http://schemas.microsoft.com/office/word/2010/wordprocessingGroup" xmlns:wpi="http://schemas.microsoft.com/office/word/2010/wordprocessingInk" xmlns:wne="http://schemas.microsoft.com/office/word/2006/wordml" xmlns:wps="http://schemas.microsoft.com/office/word/2010/wordprocessingShape" mc:Ignorable="w14 w15 w16se w16cid w16 w16cex w16sdtdh w16du wp14">
+<w:hdr xmlns:wpc="http://schemas.microsoft.com/office/word/2010/wordprocessingCanvas" xmlns:cx="http://schemas.microsoft.com/office/drawing/2014/chartex" xmlns:cx1="http://schemas.microsoft.com/office/drawing/2015/9/8/chartex" xmlns:cx2="http://schemas.microsoft.com/office/drawing/2015/10/21/chartex" xmlns:cx3="http://schemas.microsoft.com/office/drawing/2016/5/9/chartex" xmlns:cx4="http://schemas.microsoft.com/office/drawing/2016/5/10/chartex" xmlns:cx5="http://schemas.microsoft.com/office/drawing/2016/5/11/chartex" xmlns:cx6="http://schemas.microsoft.com/office/drawing/2016/5/12/chartex" xmlns:cx7="http://schemas.microsoft.com/office/drawing/2016/5/13/chartex" xmlns:cx8="http://schemas.microsoft.com/office/drawing/2016/5/14/chartex" xmlns:mc="http://schemas.openxmlformats.org/markup-compatibility/2006" xmlns:aink="http://schemas.microsoft.com/office/drawing/2016/ink" xmlns:am3d="http://schemas.microsoft.com/office/drawing/2017/model3d" xmlns:o="urn:schemas-microsoft-com:office:office" xmlns:oel="http://schemas.microsoft.com/office/2019/extlst" xmlns:r="http://schemas.openxmlformats.org/officeDocument/2006/relationships" xmlns:m="http://schemas.openxmlformats.org/officeDocument/2006/math" xmlns:v="urn:schemas-microsoft-com:vml" xmlns:wp14="http://schemas.microsoft.com/office/word/2010/wordprocessingDrawing" xmlns:wp="http://schemas.openxmlformats.org/drawingml/2006/wordprocessingDrawing" xmlns:w10="urn:schemas-microsoft-com:office:word" xmlns:w="http://schemas.openxmlformats.org/wordprocessingml/2006/main" xmlns:w14="http://schemas.microsoft.com/office/word/2010/wordml" xmlns:w15="http://schemas.microsoft.com/office/word/2012/wordml" xmlns:w16cex="http://schemas.microsoft.com/office/word/2018/wordml/cex" xmlns:w16cid="http://schemas.microsoft.com/office/word/2016/wordml/cid" xmlns:w16="http://schemas.microsoft.com/office/word/2018/wordml" xmlns:w16du="http://schemas.microsoft.com/office/word/2023/wordml/word16du" xmlns:w16sdtdh="http://schemas.microsoft.com/office/word/2020/wordml/sdtdatahash" xmlns:w16sdtfl="http://schemas.microsoft.com/office/word/2024/wordml/sdtformatlock" xmlns:w16se="http://schemas.microsoft.com/office/word/2015/wordml/symex" xmlns:wpg="http://schemas.microsoft.com/office/word/2010/wordprocessingGroup" xmlns:wpi="http://schemas.microsoft.com/office/word/2010/wordprocessingInk" xmlns:wne="http://schemas.microsoft.com/office/word/2006/wordml" xmlns:wps="http://schemas.microsoft.com/office/word/2010/wordprocessingShape" mc:Ignorable="w14 w15 w16se w16cid w16 w16cex w16sdtdh w16sdtfl w16du wp14">
   <w:p>
     <w:pPr>
       <w:pStyle w:val="Header"/>
@@ -2638,7 +5190,7 @@
 </file>
 
 <file path=word/styles.xml><?xml version="1.0" encoding="utf-8"?>
-<w:styles xmlns:mc="http://schemas.openxmlformats.org/markup-compatibility/2006" xmlns:r="http://schemas.openxmlformats.org/officeDocument/2006/relationships" xmlns:w="http://schemas.openxmlformats.org/wordprocessingml/2006/main" xmlns:w14="http://schemas.microsoft.com/office/word/2010/wordml" xmlns:w15="http://schemas.microsoft.com/office/word/2012/wordml" xmlns:w16cex="http://schemas.microsoft.com/office/word/2018/wordml/cex" xmlns:w16cid="http://schemas.microsoft.com/office/word/2016/wordml/cid" xmlns:w16="http://schemas.microsoft.com/office/word/2018/wordml" xmlns:w16du="http://schemas.microsoft.com/office/word/2023/wordml/word16du" xmlns:w16sdtdh="http://schemas.microsoft.com/office/word/2020/wordml/sdtdatahash" xmlns:w16se="http://schemas.microsoft.com/office/word/2015/wordml/symex" mc:Ignorable="w14 w15 w16se w16cid w16 w16cex w16sdtdh w16du">
+<w:styles xmlns:mc="http://schemas.openxmlformats.org/markup-compatibility/2006" xmlns:r="http://schemas.openxmlformats.org/officeDocument/2006/relationships" xmlns:w="http://schemas.openxmlformats.org/wordprocessingml/2006/main" xmlns:w14="http://schemas.microsoft.com/office/word/2010/wordml" xmlns:w15="http://schemas.microsoft.com/office/word/2012/wordml" xmlns:w16cex="http://schemas.microsoft.com/office/word/2018/wordml/cex" xmlns:w16cid="http://schemas.microsoft.com/office/word/2016/wordml/cid" xmlns:w16="http://schemas.microsoft.com/office/word/2018/wordml" xmlns:w16du="http://schemas.microsoft.com/office/word/2023/wordml/word16du" xmlns:w16sdtdh="http://schemas.microsoft.com/office/word/2020/wordml/sdtdatahash" xmlns:w16sdtfl="http://schemas.microsoft.com/office/word/2024/wordml/sdtformatlock" xmlns:w16se="http://schemas.microsoft.com/office/word/2015/wordml/symex" mc:Ignorable="w14 w15 w16se w16cid w16 w16cex w16sdtdh w16sdtfl w16du">
   <w:docDefaults>
     <w:rPrDefault>
       <w:rPr>

</xml_diff>

<commit_message>
Add image ideas, continue electric dreams
</commit_message>
<xml_diff>
--- a/public/data/_work-in-progress/electric-dreams/electric-dreams.docx
+++ b/public/data/_work-in-progress/electric-dreams/electric-dreams.docx
@@ -35,7 +35,10 @@
         <w:t xml:space="preserve">quiet. </w:t>
       </w:r>
       <w:r>
-        <w:t xml:space="preserve">A </w:t>
+        <w:t>One</w:t>
+      </w:r>
+      <w:r>
+        <w:t xml:space="preserve"> </w:t>
       </w:r>
       <w:r>
         <w:t>hallway opens into another, which opens into</w:t>
@@ -54,6 +57,9 @@
       </w:r>
       <w:r>
         <w:t xml:space="preserve">with workbenches </w:t>
+      </w:r>
+      <w:r>
+        <w:t xml:space="preserve">and </w:t>
       </w:r>
       <w:r>
         <w:t>piled high with salvage.</w:t>
@@ -69,6 +75,17 @@
       </w:r>
       <w:r>
         <w:t xml:space="preserve"> of wildly varying statures </w:t>
+      </w:r>
+      <w:r>
+        <w:t xml:space="preserve">and </w:t>
+      </w:r>
+      <w:proofErr w:type="spellStart"/>
+      <w:r>
+        <w:t>locomotions</w:t>
+      </w:r>
+      <w:proofErr w:type="spellEnd"/>
+      <w:r>
+        <w:t xml:space="preserve"> </w:t>
       </w:r>
       <w:r>
         <w:t>glide</w:t>
@@ -295,7 +312,10 @@
         <w:t xml:space="preserve"> for us</w:t>
       </w:r>
       <w:r>
-        <w:t>, bring him</w:t>
+        <w:t>—</w:t>
+      </w:r>
+      <w:r>
+        <w:t>bring him</w:t>
       </w:r>
       <w:r>
         <w:t xml:space="preserve"> </w:t>
@@ -329,36 +349,6 @@
       </w:r>
       <w:r>
         <w:t>.</w:t>
-      </w:r>
-      <w:r>
-        <w:t xml:space="preserve"> </w:t>
-      </w:r>
-      <w:r>
-        <w:t xml:space="preserve">A </w:t>
-      </w:r>
-      <w:r>
-        <w:t xml:space="preserve">small, wheeled </w:t>
-      </w:r>
-      <w:r>
-        <w:t xml:space="preserve">Hull </w:t>
-      </w:r>
-      <w:r>
-        <w:t xml:space="preserve">whistles </w:t>
-      </w:r>
-      <w:r>
-        <w:t>sadly</w:t>
-      </w:r>
-      <w:r>
-        <w:t xml:space="preserve"> and </w:t>
-      </w:r>
-      <w:r>
-        <w:t xml:space="preserve">offers you a piece of </w:t>
-      </w:r>
-      <w:r>
-        <w:t xml:space="preserve">broken </w:t>
-      </w:r>
-      <w:r>
-        <w:t>salvage.</w:t>
       </w:r>
     </w:p>
     <w:tbl>
@@ -449,60 +439,93 @@
             <w:r>
               <w:t xml:space="preserve"> </w:t>
             </w:r>
+            <w:r>
+              <w:t>A</w:t>
+            </w:r>
+            <w:r>
+              <w:t xml:space="preserve"> </w:t>
+            </w:r>
+            <w:r>
+              <w:t>mismatched</w:t>
+            </w:r>
+            <w:r>
+              <w:t xml:space="preserve"> </w:t>
+            </w:r>
+            <w:r>
+              <w:t xml:space="preserve">jumble of </w:t>
+            </w:r>
+            <w:r>
+              <w:t>boxy</w:t>
+            </w:r>
+            <w:r>
+              <w:t xml:space="preserve"> </w:t>
+            </w:r>
+            <w:r>
+              <w:t>partitions</w:t>
+            </w:r>
+            <w:r>
+              <w:t xml:space="preserve"> </w:t>
+            </w:r>
+            <w:r>
+              <w:t xml:space="preserve">rises over </w:t>
+            </w:r>
             <w:proofErr w:type="spellStart"/>
             <w:r>
+              <w:t>Charterhall</w:t>
+            </w:r>
+            <w:proofErr w:type="spellEnd"/>
+            <w:r>
+              <w:t>—</w:t>
+            </w:r>
+            <w:r>
+              <w:t xml:space="preserve">each </w:t>
+            </w:r>
+            <w:r>
+              <w:t xml:space="preserve">belonging to </w:t>
+            </w:r>
+            <w:r>
+              <w:t xml:space="preserve">competing </w:t>
+            </w:r>
+            <w:proofErr w:type="spellStart"/>
+            <w:r>
               <w:t>Sparkwright</w:t>
             </w:r>
             <w:proofErr w:type="spellEnd"/>
             <w:r>
+              <w:t xml:space="preserve"> faction</w:t>
+            </w:r>
+            <w:r>
+              <w:t>s</w:t>
+            </w:r>
+            <w:r>
               <w:t xml:space="preserve"> </w:t>
             </w:r>
             <w:r>
-              <w:t>T</w:t>
-            </w:r>
-            <w:r>
-              <w:t xml:space="preserve">ower is a </w:t>
-            </w:r>
-            <w:r>
-              <w:t>lofty</w:t>
+              <w:t xml:space="preserve">who </w:t>
+            </w:r>
+            <w:r>
+              <w:t xml:space="preserve">decorate the tower’s façade </w:t>
+            </w:r>
+            <w:r>
+              <w:t xml:space="preserve">with ostentatious displays of technology. Gears and </w:t>
+            </w:r>
+            <w:r>
+              <w:t xml:space="preserve">cables </w:t>
+            </w:r>
+            <w:r>
+              <w:t>extend from every surface</w:t>
+            </w:r>
+            <w:r>
+              <w:t>.</w:t>
             </w:r>
             <w:r>
               <w:t xml:space="preserve"> </w:t>
             </w:r>
             <w:r>
-              <w:t xml:space="preserve">jumble of </w:t>
-            </w:r>
-            <w:r>
-              <w:t xml:space="preserve">stacked </w:t>
-            </w:r>
-            <w:r>
-              <w:t xml:space="preserve">wings and floors, each </w:t>
-            </w:r>
-            <w:r>
-              <w:t xml:space="preserve">belonging to a </w:t>
-            </w:r>
-            <w:proofErr w:type="spellStart"/>
-            <w:r>
-              <w:t>Sparkwright</w:t>
-            </w:r>
-            <w:proofErr w:type="spellEnd"/>
-            <w:r>
-              <w:t xml:space="preserve"> faction </w:t>
-            </w:r>
-            <w:r>
-              <w:t xml:space="preserve">trying to outdo the other with ostentatious displays of technology. Gears and </w:t>
-            </w:r>
-            <w:r>
-              <w:t xml:space="preserve">cables </w:t>
-            </w:r>
-            <w:r>
-              <w:t>extend from every surface</w:t>
-            </w:r>
-            <w:r>
-              <w:t>.</w:t>
-            </w:r>
-            <w:r>
-              <w:t xml:space="preserve"> Somewhere within, there must be a way down.</w:t>
+              <w:t>W</w:t>
+            </w:r>
+            <w:r>
+              <w:t>ithin, there must be a way down.</w:t>
             </w:r>
           </w:p>
           <w:tbl>
@@ -574,7 +597,7 @@
                     <w:t>a</w:t>
                   </w:r>
                   <w:r>
-                    <w:t xml:space="preserve"> huge </w:t>
+                    <w:t xml:space="preserve"> </w:t>
                   </w:r>
                   <w:r>
                     <w:t>generator.</w:t>
@@ -644,7 +667,10 @@
                     <w:t xml:space="preserve"> </w:t>
                   </w:r>
                   <w:r>
-                    <w:t xml:space="preserve">Hulls stand </w:t>
+                    <w:t>Skeletal H</w:t>
+                  </w:r>
+                  <w:r>
+                    <w:t xml:space="preserve">ulls stand </w:t>
                   </w:r>
                   <w:r>
                     <w:t>guard</w:t>
@@ -676,12 +702,6 @@
                     <w:rPr>
                       <w:rStyle w:val="Strong"/>
                     </w:rPr>
-                    <w:t xml:space="preserve"> Floor</w:t>
-                  </w:r>
-                  <w:r>
-                    <w:rPr>
-                      <w:rStyle w:val="Strong"/>
-                    </w:rPr>
                     <w:t>:</w:t>
                   </w:r>
                   <w:r>
@@ -694,47 +714,22 @@
                     <w:t xml:space="preserve"> </w:t>
                   </w:r>
                   <w:r>
-                    <w:t xml:space="preserve">Urna </w:t>
-                  </w:r>
-                  <w:proofErr w:type="spellStart"/>
-                  <w:r>
-                    <w:t>condimentum</w:t>
-                  </w:r>
-                  <w:proofErr w:type="spellEnd"/>
-                  <w:r>
-                    <w:t xml:space="preserve"> </w:t>
-                  </w:r>
-                  <w:proofErr w:type="spellStart"/>
-                  <w:r>
-                    <w:t>mattis</w:t>
-                  </w:r>
-                  <w:proofErr w:type="spellEnd"/>
-                  <w:r>
-                    <w:t xml:space="preserve"> </w:t>
-                  </w:r>
-                  <w:proofErr w:type="spellStart"/>
-                  <w:r>
-                    <w:t>pellentesque</w:t>
-                  </w:r>
-                  <w:proofErr w:type="spellEnd"/>
-                  <w:r>
-                    <w:t xml:space="preserve"> id </w:t>
-                  </w:r>
-                  <w:proofErr w:type="spellStart"/>
-                  <w:r>
-                    <w:t>nibh</w:t>
-                  </w:r>
-                  <w:proofErr w:type="spellEnd"/>
-                  <w:r>
-                    <w:t xml:space="preserve"> </w:t>
-                  </w:r>
-                  <w:proofErr w:type="spellStart"/>
-                  <w:r>
-                    <w:t>tortor</w:t>
-                  </w:r>
-                  <w:proofErr w:type="spellEnd"/>
-                  <w:r>
-                    <w:t xml:space="preserve">. </w:t>
+                    <w:t xml:space="preserve">Prometheus </w:t>
+                  </w:r>
+                  <w:r>
+                    <w:t xml:space="preserve">hangs suspended </w:t>
+                  </w:r>
+                  <w:r>
+                    <w:t>by a web of cables</w:t>
+                  </w:r>
+                  <w:r>
+                    <w:t xml:space="preserve"> in a </w:t>
+                  </w:r>
+                  <w:r>
+                    <w:t>cavernous</w:t>
+                  </w:r>
+                  <w:r>
+                    <w:t xml:space="preserve"> room.</w:t>
                   </w:r>
                 </w:p>
                 <w:p>
@@ -751,15 +746,13 @@
                     <w:t xml:space="preserve"> </w:t>
                   </w:r>
                   <w:r>
-                    <w:t xml:space="preserve">Lorem </w:t>
-                  </w:r>
-                  <w:proofErr w:type="spellStart"/>
-                  <w:r>
-                    <w:t>ipsun</w:t>
-                  </w:r>
-                  <w:proofErr w:type="spellEnd"/>
-                  <w:r>
-                    <w:t xml:space="preserve"> staff</w:t>
+                    <w:t>Conveyor belts of</w:t>
+                  </w:r>
+                  <w:r>
+                    <w:t xml:space="preserve"> </w:t>
+                  </w:r>
+                  <w:r>
+                    <w:t>parts</w:t>
                   </w:r>
                 </w:p>
                 <w:p>
@@ -779,13 +772,29 @@
                     <w:t xml:space="preserve"> </w:t>
                   </w:r>
                   <w:r>
-                    <w:t xml:space="preserve">Fermentum </w:t>
-                  </w:r>
-                  <w:proofErr w:type="spellStart"/>
-                  <w:r>
-                    <w:t>posuere</w:t>
-                  </w:r>
-                  <w:proofErr w:type="spellEnd"/>
+                    <w:rPr>
+                      <w:rStyle w:val="Strong"/>
+                    </w:rPr>
+                    <w:t>Harlowe</w:t>
+                  </w:r>
+                  <w:r>
+                    <w:rPr>
+                      <w:rStyle w:val="Strong"/>
+                    </w:rPr>
+                    <w:t xml:space="preserve"> </w:t>
+                  </w:r>
+                  <w:r>
+                    <w:t>supervises</w:t>
+                  </w:r>
+                  <w:r>
+                    <w:t xml:space="preserve"> Sparkwrights</w:t>
+                  </w:r>
+                  <w:r>
+                    <w:t xml:space="preserve"> </w:t>
+                  </w:r>
+                  <w:r>
+                    <w:t>from a raised platform</w:t>
+                  </w:r>
                 </w:p>
                 <w:p>
                   <w:pPr>
@@ -808,13 +817,8 @@
                     <w:t xml:space="preserve"> </w:t>
                   </w:r>
                   <w:r>
-                    <w:t xml:space="preserve">Dolor sit </w:t>
-                  </w:r>
-                  <w:proofErr w:type="spellStart"/>
-                  <w:r>
-                    <w:t>amet</w:t>
-                  </w:r>
-                  <w:proofErr w:type="spellEnd"/>
+                    <w:t>T</w:t>
+                  </w:r>
                   <w:r>
                     <w:rPr>
                       <w:sz w:val="24"/>

</xml_diff>